<commit_message>
Added CMRR number to cover letter
</commit_message>
<xml_diff>
--- a/docassemble/UsTxFamilyLaw/data/templates/dwq_notice_cover_letter.docx
+++ b/docassemble/UsTxFamilyLaw/data/templates/dwq_notice_cover_letter.docx
@@ -14,7 +14,21 @@
         <w:rPr>
           <w:rFonts w:cs="Times New Roman"/>
         </w:rPr>
-        <w:t>{{today()}}</w:t>
+        <w:t>{{</w:t>
+      </w:r>
+      <w:proofErr w:type="gramStart"/>
+      <w:r>
+        <w:rPr>
+          <w:rFonts w:cs="Times New Roman"/>
+        </w:rPr>
+        <w:t>today(</w:t>
+      </w:r>
+      <w:proofErr w:type="gramEnd"/>
+      <w:r>
+        <w:rPr>
+          <w:rFonts w:cs="Times New Roman"/>
+        </w:rPr>
+        <w:t>)}}</w:t>
       </w:r>
     </w:p>
     <w:p>
@@ -33,7 +47,34 @@
           <w:i/>
           <w:iCs/>
         </w:rPr>
-        <w:t>VIA USPS CERTIFIED MAIL, ITEM #________________________________</w:t>
+        <w:t xml:space="preserve">VIA USPS CERTIFIED MAIL, ITEM </w:t>
+      </w:r>
+      <w:r>
+        <w:rPr>
+          <w:rFonts w:cs="Times New Roman"/>
+          <w:i/>
+          <w:iCs/>
+        </w:rPr>
+        <w:t>#{{</w:t>
+      </w:r>
+      <w:r>
+        <w:t xml:space="preserve"> </w:t>
+      </w:r>
+      <w:r>
+        <w:rPr>
+          <w:rFonts w:cs="Times New Roman"/>
+          <w:i/>
+          <w:iCs/>
+        </w:rPr>
+        <w:t>subpoena.notice_usps_item_number</w:t>
+      </w:r>
+      <w:r>
+        <w:rPr>
+          <w:rFonts w:cs="Times New Roman"/>
+          <w:i/>
+          <w:iCs/>
+        </w:rPr>
+        <w:t>}}</w:t>
       </w:r>
     </w:p>
     <w:p>
@@ -78,13 +119,35 @@
         <w:rPr>
           <w:rFonts w:cs="Times New Roman"/>
         </w:rPr>
-        <w:t>{{subpoena.witness.name_full</w:t>
-      </w:r>
-      <w:r>
-        <w:rPr>
-          <w:rFonts w:cs="Times New Roman"/>
-        </w:rPr>
-        <w:t>()</w:t>
+        <w:t>{{</w:t>
+      </w:r>
+      <w:proofErr w:type="spellStart"/>
+      <w:r>
+        <w:rPr>
+          <w:rFonts w:cs="Times New Roman"/>
+        </w:rPr>
+        <w:t>subpoena.witness.name_</w:t>
+      </w:r>
+      <w:proofErr w:type="gramStart"/>
+      <w:r>
+        <w:rPr>
+          <w:rFonts w:cs="Times New Roman"/>
+        </w:rPr>
+        <w:t>full</w:t>
+      </w:r>
+      <w:proofErr w:type="spellEnd"/>
+      <w:r>
+        <w:rPr>
+          <w:rFonts w:cs="Times New Roman"/>
+        </w:rPr>
+        <w:t>(</w:t>
+      </w:r>
+      <w:proofErr w:type="gramEnd"/>
+      <w:r>
+        <w:rPr>
+          <w:rFonts w:cs="Times New Roman"/>
+        </w:rPr>
+        <w:t>)</w:t>
       </w:r>
       <w:r>
         <w:rPr>
@@ -105,7 +168,29 @@
         <w:rPr>
           <w:rFonts w:cs="Times New Roman"/>
         </w:rPr>
-        <w:t>{%p if subpoena.witness.person_type==”business”</w:t>
+        <w:t xml:space="preserve">{%p if </w:t>
+      </w:r>
+      <w:proofErr w:type="spellStart"/>
+      <w:proofErr w:type="gramStart"/>
+      <w:r>
+        <w:rPr>
+          <w:rFonts w:cs="Times New Roman"/>
+        </w:rPr>
+        <w:t>subpoena.witness</w:t>
+      </w:r>
+      <w:proofErr w:type="gramEnd"/>
+      <w:r>
+        <w:rPr>
+          <w:rFonts w:cs="Times New Roman"/>
+        </w:rPr>
+        <w:t>.person_type</w:t>
+      </w:r>
+      <w:proofErr w:type="spellEnd"/>
+      <w:r>
+        <w:rPr>
+          <w:rFonts w:cs="Times New Roman"/>
+        </w:rPr>
+        <w:t>==”business”</w:t>
       </w:r>
       <w:r>
         <w:rPr>
@@ -147,8 +232,16 @@
         <w:rPr>
           <w:rFonts w:cs="Times New Roman"/>
         </w:rPr>
-        <w:t>{%p endif %}</w:t>
-      </w:r>
+        <w:t xml:space="preserve">{%p </w:t>
+      </w:r>
+      <w:proofErr w:type="gramStart"/>
+      <w:r>
+        <w:rPr>
+          <w:rFonts w:cs="Times New Roman"/>
+        </w:rPr>
+        <w:t>endif %}</w:t>
+      </w:r>
+      <w:proofErr w:type="gramEnd"/>
     </w:p>
     <w:p>
       <w:pPr>
@@ -164,11 +257,27 @@
         </w:rPr>
         <w:t xml:space="preserve">{%p if </w:t>
       </w:r>
-      <w:r>
-        <w:rPr>
-          <w:rFonts w:cs="Times New Roman"/>
-        </w:rPr>
-        <w:t>subpoena.witness.person_type==”business”</w:t>
+      <w:proofErr w:type="spellStart"/>
+      <w:proofErr w:type="gramStart"/>
+      <w:r>
+        <w:rPr>
+          <w:rFonts w:cs="Times New Roman"/>
+        </w:rPr>
+        <w:t>subpoena.witness</w:t>
+      </w:r>
+      <w:proofErr w:type="gramEnd"/>
+      <w:r>
+        <w:rPr>
+          <w:rFonts w:cs="Times New Roman"/>
+        </w:rPr>
+        <w:t>.person_type</w:t>
+      </w:r>
+      <w:proofErr w:type="spellEnd"/>
+      <w:r>
+        <w:rPr>
+          <w:rFonts w:cs="Times New Roman"/>
+        </w:rPr>
+        <w:t>==”business”</w:t>
       </w:r>
       <w:r>
         <w:rPr>
@@ -201,7 +310,35 @@
         <w:rPr>
           <w:rFonts w:cs="Times New Roman"/>
         </w:rPr>
-        <w:t>{{subpoena.witness.registered_agent.name_full()</w:t>
+        <w:t>{{</w:t>
+      </w:r>
+      <w:proofErr w:type="spellStart"/>
+      <w:r>
+        <w:rPr>
+          <w:rFonts w:cs="Times New Roman"/>
+        </w:rPr>
+        <w:t>subpoena.witness.registered_agent.name_</w:t>
+      </w:r>
+      <w:proofErr w:type="gramStart"/>
+      <w:r>
+        <w:rPr>
+          <w:rFonts w:cs="Times New Roman"/>
+        </w:rPr>
+        <w:t>full</w:t>
+      </w:r>
+      <w:proofErr w:type="spellEnd"/>
+      <w:r>
+        <w:rPr>
+          <w:rFonts w:cs="Times New Roman"/>
+        </w:rPr>
+        <w:t>(</w:t>
+      </w:r>
+      <w:proofErr w:type="gramEnd"/>
+      <w:r>
+        <w:rPr>
+          <w:rFonts w:cs="Times New Roman"/>
+        </w:rPr>
+        <w:t>)</w:t>
       </w:r>
       <w:r>
         <w:rPr>
@@ -222,7 +359,29 @@
         <w:rPr>
           <w:rFonts w:cs="Times New Roman"/>
         </w:rPr>
-        <w:t>{{subpoena.witness.registered_agent.mailing_address.line_one()}}</w:t>
+        <w:t>{{</w:t>
+      </w:r>
+      <w:proofErr w:type="spellStart"/>
+      <w:proofErr w:type="gramStart"/>
+      <w:r>
+        <w:rPr>
+          <w:rFonts w:cs="Times New Roman"/>
+        </w:rPr>
+        <w:t>subpoena.witness</w:t>
+      </w:r>
+      <w:proofErr w:type="gramEnd"/>
+      <w:r>
+        <w:rPr>
+          <w:rFonts w:cs="Times New Roman"/>
+        </w:rPr>
+        <w:t>.registered_agent.mailing_address.line_one</w:t>
+      </w:r>
+      <w:proofErr w:type="spellEnd"/>
+      <w:r>
+        <w:rPr>
+          <w:rFonts w:cs="Times New Roman"/>
+        </w:rPr>
+        <w:t>()}}</w:t>
       </w:r>
     </w:p>
     <w:p>
@@ -237,7 +396,29 @@
         <w:rPr>
           <w:rFonts w:cs="Times New Roman"/>
         </w:rPr>
-        <w:t>{{subpoena.witness.registered_agent.mailing_address.line_two()}}</w:t>
+        <w:t>{{</w:t>
+      </w:r>
+      <w:proofErr w:type="spellStart"/>
+      <w:proofErr w:type="gramStart"/>
+      <w:r>
+        <w:rPr>
+          <w:rFonts w:cs="Times New Roman"/>
+        </w:rPr>
+        <w:t>subpoena.witness</w:t>
+      </w:r>
+      <w:proofErr w:type="gramEnd"/>
+      <w:r>
+        <w:rPr>
+          <w:rFonts w:cs="Times New Roman"/>
+        </w:rPr>
+        <w:t>.registered_agent.mailing_address.line_two</w:t>
+      </w:r>
+      <w:proofErr w:type="spellEnd"/>
+      <w:r>
+        <w:rPr>
+          <w:rFonts w:cs="Times New Roman"/>
+        </w:rPr>
+        <w:t>()}}</w:t>
       </w:r>
     </w:p>
     <w:p>
@@ -252,8 +433,16 @@
         <w:rPr>
           <w:rFonts w:cs="Times New Roman"/>
         </w:rPr>
-        <w:t>{%p else %}</w:t>
-      </w:r>
+        <w:t xml:space="preserve">{%p </w:t>
+      </w:r>
+      <w:proofErr w:type="gramStart"/>
+      <w:r>
+        <w:rPr>
+          <w:rFonts w:cs="Times New Roman"/>
+        </w:rPr>
+        <w:t>else %}</w:t>
+      </w:r>
+      <w:proofErr w:type="gramEnd"/>
     </w:p>
     <w:p>
       <w:pPr>
@@ -267,7 +456,29 @@
         <w:rPr>
           <w:rFonts w:cs="Times New Roman"/>
         </w:rPr>
-        <w:t>{{subpoena.witness.mailing_address.line_one()}}</w:t>
+        <w:t>{{</w:t>
+      </w:r>
+      <w:proofErr w:type="spellStart"/>
+      <w:proofErr w:type="gramStart"/>
+      <w:r>
+        <w:rPr>
+          <w:rFonts w:cs="Times New Roman"/>
+        </w:rPr>
+        <w:t>subpoena.witness</w:t>
+      </w:r>
+      <w:proofErr w:type="gramEnd"/>
+      <w:r>
+        <w:rPr>
+          <w:rFonts w:cs="Times New Roman"/>
+        </w:rPr>
+        <w:t>.mailing_address.line_one</w:t>
+      </w:r>
+      <w:proofErr w:type="spellEnd"/>
+      <w:r>
+        <w:rPr>
+          <w:rFonts w:cs="Times New Roman"/>
+        </w:rPr>
+        <w:t>()}}</w:t>
       </w:r>
     </w:p>
     <w:p>
@@ -282,7 +493,29 @@
         <w:rPr>
           <w:rFonts w:cs="Times New Roman"/>
         </w:rPr>
-        <w:t>{{subpoena.witness.mailing_address.line_two()}</w:t>
+        <w:t>{{</w:t>
+      </w:r>
+      <w:proofErr w:type="spellStart"/>
+      <w:proofErr w:type="gramStart"/>
+      <w:r>
+        <w:rPr>
+          <w:rFonts w:cs="Times New Roman"/>
+        </w:rPr>
+        <w:t>subpoena.witness</w:t>
+      </w:r>
+      <w:proofErr w:type="gramEnd"/>
+      <w:r>
+        <w:rPr>
+          <w:rFonts w:cs="Times New Roman"/>
+        </w:rPr>
+        <w:t>.mailing_address.line_two</w:t>
+      </w:r>
+      <w:proofErr w:type="spellEnd"/>
+      <w:r>
+        <w:rPr>
+          <w:rFonts w:cs="Times New Roman"/>
+        </w:rPr>
+        <w:t>()}</w:t>
       </w:r>
       <w:r>
         <w:rPr>
@@ -303,8 +536,16 @@
         <w:rPr>
           <w:rFonts w:cs="Times New Roman"/>
         </w:rPr>
-        <w:t>{%p endif %}</w:t>
-      </w:r>
+        <w:t xml:space="preserve">{%p </w:t>
+      </w:r>
+      <w:proofErr w:type="gramStart"/>
+      <w:r>
+        <w:rPr>
+          <w:rFonts w:cs="Times New Roman"/>
+        </w:rPr>
+        <w:t>endif %}</w:t>
+      </w:r>
+      <w:proofErr w:type="gramEnd"/>
     </w:p>
     <w:p>
       <w:pPr>
@@ -324,6 +565,7 @@
           <w:iCs/>
         </w:rPr>
       </w:pPr>
+      <w:proofErr w:type="gramStart"/>
       <w:r>
         <w:rPr>
           <w:rFonts w:cs="Times New Roman"/>
@@ -349,36 +591,108 @@
           <w:i/>
           <w:iCs/>
         </w:rPr>
-        <w:t>{{case.style}}</w:t>
-      </w:r>
-    </w:p>
-    <w:p>
-      <w:pPr>
-        <w:spacing w:before="0"/>
-        <w:rPr>
-          <w:rFonts w:cs="Times New Roman"/>
+        <w:t>{{</w:t>
+      </w:r>
+      <w:proofErr w:type="spellStart"/>
+      <w:r>
+        <w:rPr>
+          <w:rFonts w:eastAsia="Calibri" w:cs="Times New Roman"/>
           <w:bCs/>
           <w:i/>
           <w:iCs/>
         </w:rPr>
-      </w:pPr>
-      <w:r>
-        <w:rPr>
-          <w:rFonts w:cs="Times New Roman"/>
+        <w:t>case.style</w:t>
+      </w:r>
+      <w:proofErr w:type="spellEnd"/>
+      <w:proofErr w:type="gramEnd"/>
+      <w:r>
+        <w:rPr>
+          <w:rFonts w:eastAsia="Calibri" w:cs="Times New Roman"/>
           <w:bCs/>
           <w:i/>
           <w:iCs/>
         </w:rPr>
-        <w:tab/>
-      </w:r>
-      <w:r>
+        <w:t>}}</w:t>
+      </w:r>
+    </w:p>
+    <w:p>
+      <w:pPr>
+        <w:spacing w:before="0"/>
         <w:rPr>
           <w:rFonts w:cs="Times New Roman"/>
           <w:bCs/>
           <w:i/>
           <w:iCs/>
         </w:rPr>
-        <w:t>{{court_info.court}} – {{case.county}}</w:t>
+      </w:pPr>
+      <w:r>
+        <w:rPr>
+          <w:rFonts w:cs="Times New Roman"/>
+          <w:bCs/>
+          <w:i/>
+          <w:iCs/>
+        </w:rPr>
+        <w:tab/>
+      </w:r>
+      <w:r>
+        <w:rPr>
+          <w:rFonts w:cs="Times New Roman"/>
+          <w:bCs/>
+          <w:i/>
+          <w:iCs/>
+        </w:rPr>
+        <w:t>{{</w:t>
+      </w:r>
+      <w:proofErr w:type="spellStart"/>
+      <w:r>
+        <w:rPr>
+          <w:rFonts w:cs="Times New Roman"/>
+          <w:bCs/>
+          <w:i/>
+          <w:iCs/>
+        </w:rPr>
+        <w:t>court_</w:t>
+      </w:r>
+      <w:proofErr w:type="gramStart"/>
+      <w:r>
+        <w:rPr>
+          <w:rFonts w:cs="Times New Roman"/>
+          <w:bCs/>
+          <w:i/>
+          <w:iCs/>
+        </w:rPr>
+        <w:t>info.court</w:t>
+      </w:r>
+      <w:proofErr w:type="spellEnd"/>
+      <w:proofErr w:type="gramEnd"/>
+      <w:r>
+        <w:rPr>
+          <w:rFonts w:cs="Times New Roman"/>
+          <w:bCs/>
+          <w:i/>
+          <w:iCs/>
+        </w:rPr>
+        <w:t>}} – {{</w:t>
+      </w:r>
+      <w:proofErr w:type="spellStart"/>
+      <w:r>
+        <w:rPr>
+          <w:rFonts w:cs="Times New Roman"/>
+          <w:bCs/>
+          <w:i/>
+          <w:iCs/>
+        </w:rPr>
+        <w:t>case.county</w:t>
+      </w:r>
+      <w:proofErr w:type="spellEnd"/>
+      <w:r>
+        <w:rPr>
+          <w:rFonts w:cs="Times New Roman"/>
+          <w:bCs/>
+          <w:i/>
+          <w:iCs/>
+        </w:rPr>
+        <w:t>}}</w:t>
       </w:r>
       <w:r>
         <w:rPr>
@@ -491,12 +805,37 @@
         </w:rPr>
         <w:t>{{</w:t>
       </w:r>
+      <w:proofErr w:type="spellStart"/>
       <w:r>
         <w:rPr>
           <w:rFonts w:eastAsia="Times New Roman" w:cs="Times New Roman"/>
           <w:spacing w:val="-1"/>
         </w:rPr>
-        <w:t>case.client.name_full()}}</w:t>
+        <w:t>case.client.name_</w:t>
+      </w:r>
+      <w:proofErr w:type="gramStart"/>
+      <w:r>
+        <w:rPr>
+          <w:rFonts w:eastAsia="Times New Roman" w:cs="Times New Roman"/>
+          <w:spacing w:val="-1"/>
+        </w:rPr>
+        <w:t>full</w:t>
+      </w:r>
+      <w:proofErr w:type="spellEnd"/>
+      <w:r>
+        <w:rPr>
+          <w:rFonts w:eastAsia="Times New Roman" w:cs="Times New Roman"/>
+          <w:spacing w:val="-1"/>
+        </w:rPr>
+        <w:t>(</w:t>
+      </w:r>
+      <w:proofErr w:type="gramEnd"/>
+      <w:r>
+        <w:rPr>
+          <w:rFonts w:eastAsia="Times New Roman" w:cs="Times New Roman"/>
+          <w:spacing w:val="-1"/>
+        </w:rPr>
+        <w:t>)}}</w:t>
       </w:r>
       <w:r>
         <w:rPr>
@@ -577,7 +916,35 @@
         <w:rPr>
           <w:rFonts w:cs="Times New Roman"/>
         </w:rPr>
-        <w:t>The enclosed subpoena requires that {{subpoena.witness.name_full()</w:t>
+        <w:t>The enclosed subpoena requires that {{</w:t>
+      </w:r>
+      <w:proofErr w:type="spellStart"/>
+      <w:r>
+        <w:rPr>
+          <w:rFonts w:cs="Times New Roman"/>
+        </w:rPr>
+        <w:t>subpoena.witness.name_</w:t>
+      </w:r>
+      <w:proofErr w:type="gramStart"/>
+      <w:r>
+        <w:rPr>
+          <w:rFonts w:cs="Times New Roman"/>
+        </w:rPr>
+        <w:t>full</w:t>
+      </w:r>
+      <w:proofErr w:type="spellEnd"/>
+      <w:r>
+        <w:rPr>
+          <w:rFonts w:cs="Times New Roman"/>
+        </w:rPr>
+        <w:t>(</w:t>
+      </w:r>
+      <w:proofErr w:type="gramEnd"/>
+      <w:r>
+        <w:rPr>
+          <w:rFonts w:cs="Times New Roman"/>
+        </w:rPr>
+        <w:t>)</w:t>
       </w:r>
       <w:r>
         <w:rPr>
@@ -595,13 +962,41 @@
         <w:rPr>
           <w:rFonts w:cs="Times New Roman"/>
         </w:rPr>
-        <w:t xml:space="preserve"> by {{subpoena.due_date}}</w:t>
-      </w:r>
-      <w:r>
-        <w:rPr>
-          <w:rFonts w:cs="Times New Roman"/>
-        </w:rPr>
-        <w:t>, but you can produce them sooner</w:t>
+        <w:t xml:space="preserve"> by {{</w:t>
+      </w:r>
+      <w:proofErr w:type="spellStart"/>
+      <w:r>
+        <w:rPr>
+          <w:rFonts w:cs="Times New Roman"/>
+        </w:rPr>
+        <w:t>subpoena.due_</w:t>
+      </w:r>
+      <w:proofErr w:type="gramStart"/>
+      <w:r>
+        <w:rPr>
+          <w:rFonts w:cs="Times New Roman"/>
+        </w:rPr>
+        <w:t>date</w:t>
+      </w:r>
+      <w:proofErr w:type="spellEnd"/>
+      <w:r>
+        <w:rPr>
+          <w:rFonts w:cs="Times New Roman"/>
+        </w:rPr>
+        <w:t>}}</w:t>
+      </w:r>
+      <w:r>
+        <w:rPr>
+          <w:rFonts w:cs="Times New Roman"/>
+        </w:rPr>
+        <w:t>,</w:t>
+      </w:r>
+      <w:proofErr w:type="gramEnd"/>
+      <w:r>
+        <w:rPr>
+          <w:rFonts w:cs="Times New Roman"/>
+        </w:rPr>
+        <w:t xml:space="preserve"> but you can produce them sooner</w:t>
       </w:r>
       <w:r>
         <w:rPr>
@@ -650,13 +1045,29 @@
           <w:rFonts w:eastAsia="Times New Roman" w:cs="Times New Roman"/>
           <w:spacing w:val="-1"/>
         </w:rPr>
-        <w:t>{{subpoena_description}}</w:t>
-      </w:r>
+        <w:t>{{</w:t>
+      </w:r>
+      <w:proofErr w:type="spellStart"/>
       <w:r>
         <w:rPr>
           <w:rFonts w:eastAsia="Times New Roman" w:cs="Times New Roman"/>
           <w:spacing w:val="-1"/>
         </w:rPr>
+        <w:t>subpoena_description</w:t>
+      </w:r>
+      <w:proofErr w:type="spellEnd"/>
+      <w:r>
+        <w:rPr>
+          <w:rFonts w:eastAsia="Times New Roman" w:cs="Times New Roman"/>
+          <w:spacing w:val="-1"/>
+        </w:rPr>
+        <w:t>}}</w:t>
+      </w:r>
+      <w:r>
+        <w:rPr>
+          <w:rFonts w:eastAsia="Times New Roman" w:cs="Times New Roman"/>
+          <w:spacing w:val="-1"/>
+        </w:rPr>
         <w:t xml:space="preserve"> </w:t>
       </w:r>
       <w:r>
@@ -678,15 +1089,49 @@
           <w:rFonts w:eastAsia="Times New Roman" w:cs="Times New Roman"/>
           <w:spacing w:val="-1"/>
         </w:rPr>
-        <w:t>{{subpoena.issue_date}}</w:t>
-      </w:r>
+        <w:t>{{</w:t>
+      </w:r>
+      <w:proofErr w:type="spellStart"/>
+      <w:proofErr w:type="gramStart"/>
       <w:r>
         <w:rPr>
           <w:rFonts w:eastAsia="Times New Roman" w:cs="Times New Roman"/>
           <w:spacing w:val="-1"/>
         </w:rPr>
+        <w:t>subpoena.issue</w:t>
+      </w:r>
+      <w:proofErr w:type="gramEnd"/>
+      <w:r>
+        <w:rPr>
+          <w:rFonts w:eastAsia="Times New Roman" w:cs="Times New Roman"/>
+          <w:spacing w:val="-1"/>
+        </w:rPr>
+        <w:t>_</w:t>
+      </w:r>
+      <w:proofErr w:type="gramStart"/>
+      <w:r>
+        <w:rPr>
+          <w:rFonts w:eastAsia="Times New Roman" w:cs="Times New Roman"/>
+          <w:spacing w:val="-1"/>
+        </w:rPr>
+        <w:t>date</w:t>
+      </w:r>
+      <w:proofErr w:type="spellEnd"/>
+      <w:r>
+        <w:rPr>
+          <w:rFonts w:eastAsia="Times New Roman" w:cs="Times New Roman"/>
+          <w:spacing w:val="-1"/>
+        </w:rPr>
+        <w:t>}}</w:t>
+      </w:r>
+      <w:r>
+        <w:rPr>
+          <w:rFonts w:eastAsia="Times New Roman" w:cs="Times New Roman"/>
+          <w:spacing w:val="-1"/>
+        </w:rPr>
         <w:t>.</w:t>
       </w:r>
+      <w:proofErr w:type="gramEnd"/>
     </w:p>
     <w:p>
       <w:pPr>
@@ -710,7 +1155,35 @@
         <w:rPr>
           <w:rFonts w:cs="Times New Roman"/>
         </w:rPr>
-        <w:t>. It does not relate to a lawsuit in which {{subpoena.witness.name_full()}} is a party.</w:t>
+        <w:t>. It does not relate to a lawsuit in which {{</w:t>
+      </w:r>
+      <w:proofErr w:type="spellStart"/>
+      <w:r>
+        <w:rPr>
+          <w:rFonts w:cs="Times New Roman"/>
+        </w:rPr>
+        <w:t>subpoena.witness.name_</w:t>
+      </w:r>
+      <w:proofErr w:type="gramStart"/>
+      <w:r>
+        <w:rPr>
+          <w:rFonts w:cs="Times New Roman"/>
+        </w:rPr>
+        <w:t>full</w:t>
+      </w:r>
+      <w:proofErr w:type="spellEnd"/>
+      <w:r>
+        <w:rPr>
+          <w:rFonts w:cs="Times New Roman"/>
+        </w:rPr>
+        <w:t>(</w:t>
+      </w:r>
+      <w:proofErr w:type="gramEnd"/>
+      <w:r>
+        <w:rPr>
+          <w:rFonts w:cs="Times New Roman"/>
+        </w:rPr>
+        <w:t>)}} is a party.</w:t>
       </w:r>
     </w:p>
     <w:p>
@@ -775,7 +1248,14 @@
         <w:rPr>
           <w:rFonts w:cs="Times New Roman"/>
         </w:rPr>
-        <w:t>{{subpoena.</w:t>
+        <w:t>{{</w:t>
+      </w:r>
+      <w:proofErr w:type="spellStart"/>
+      <w:r>
+        <w:rPr>
+          <w:rFonts w:cs="Times New Roman"/>
+        </w:rPr>
+        <w:t>subpoena.</w:t>
       </w:r>
       <w:r>
         <w:rPr>
@@ -787,19 +1267,68 @@
         <w:rPr>
           <w:rFonts w:cs="Times New Roman"/>
         </w:rPr>
-        <w:t>_date}}</w:t>
-      </w:r>
-      <w:r>
-        <w:rPr>
-          <w:rFonts w:cs="Times New Roman"/>
-        </w:rPr>
-        <w:t xml:space="preserve">, I will release </w:t>
-      </w:r>
-      <w:r>
-        <w:rPr>
-          <w:rFonts w:cs="Times New Roman"/>
-        </w:rPr>
-        <w:t>{{subpoena.witness.name_full()}}</w:t>
+        <w:t>_</w:t>
+      </w:r>
+      <w:proofErr w:type="gramStart"/>
+      <w:r>
+        <w:rPr>
+          <w:rFonts w:cs="Times New Roman"/>
+        </w:rPr>
+        <w:t>date</w:t>
+      </w:r>
+      <w:proofErr w:type="spellEnd"/>
+      <w:r>
+        <w:rPr>
+          <w:rFonts w:cs="Times New Roman"/>
+        </w:rPr>
+        <w:t>}}</w:t>
+      </w:r>
+      <w:r>
+        <w:rPr>
+          <w:rFonts w:cs="Times New Roman"/>
+        </w:rPr>
+        <w:t>,</w:t>
+      </w:r>
+      <w:proofErr w:type="gramEnd"/>
+      <w:r>
+        <w:rPr>
+          <w:rFonts w:cs="Times New Roman"/>
+        </w:rPr>
+        <w:t xml:space="preserve"> I will release </w:t>
+      </w:r>
+      <w:r>
+        <w:rPr>
+          <w:rFonts w:cs="Times New Roman"/>
+        </w:rPr>
+        <w:t>{{</w:t>
+      </w:r>
+      <w:proofErr w:type="spellStart"/>
+      <w:r>
+        <w:rPr>
+          <w:rFonts w:cs="Times New Roman"/>
+        </w:rPr>
+        <w:t>subpoena.witness.name_</w:t>
+      </w:r>
+      <w:proofErr w:type="gramStart"/>
+      <w:r>
+        <w:rPr>
+          <w:rFonts w:cs="Times New Roman"/>
+        </w:rPr>
+        <w:t>full</w:t>
+      </w:r>
+      <w:proofErr w:type="spellEnd"/>
+      <w:r>
+        <w:rPr>
+          <w:rFonts w:cs="Times New Roman"/>
+        </w:rPr>
+        <w:t>(</w:t>
+      </w:r>
+      <w:proofErr w:type="gramEnd"/>
+      <w:r>
+        <w:rPr>
+          <w:rFonts w:cs="Times New Roman"/>
+        </w:rPr>
+        <w:t>)}}</w:t>
       </w:r>
       <w:r>
         <w:rPr>
@@ -860,7 +1389,14 @@
         <w:rPr>
           <w:rFonts w:cs="Times New Roman"/>
         </w:rPr>
-        <w:t>through this secure link:</w:t>
+        <w:t xml:space="preserve">through this secure </w:t>
+      </w:r>
+      <w:proofErr w:type="gramStart"/>
+      <w:r>
+        <w:rPr>
+          <w:rFonts w:cs="Times New Roman"/>
+        </w:rPr>
+        <w:t>link:</w:t>
       </w:r>
       <w:r>
         <w:rPr>
@@ -872,13 +1408,34 @@
         <w:rPr>
           <w:rFonts w:cs="Times New Roman"/>
         </w:rPr>
-        <w:t>{{subpoena.</w:t>
-      </w:r>
-      <w:r>
-        <w:rPr>
-          <w:rFonts w:cs="Times New Roman"/>
-        </w:rPr>
-        <w:t>secure_link}}</w:t>
+        <w:t>{{</w:t>
+      </w:r>
+      <w:proofErr w:type="spellStart"/>
+      <w:r>
+        <w:rPr>
+          <w:rFonts w:cs="Times New Roman"/>
+        </w:rPr>
+        <w:t>subpoena.</w:t>
+      </w:r>
+      <w:r>
+        <w:rPr>
+          <w:rFonts w:cs="Times New Roman"/>
+        </w:rPr>
+        <w:t>secure</w:t>
+      </w:r>
+      <w:proofErr w:type="gramEnd"/>
+      <w:r>
+        <w:rPr>
+          <w:rFonts w:cs="Times New Roman"/>
+        </w:rPr>
+        <w:t>_link</w:t>
+      </w:r>
+      <w:proofErr w:type="spellEnd"/>
+      <w:r>
+        <w:rPr>
+          <w:rFonts w:cs="Times New Roman"/>
+        </w:rPr>
+        <w:t>}}</w:t>
       </w:r>
     </w:p>
     <w:p>
@@ -918,13 +1475,49 @@
         <w:rPr>
           <w:rFonts w:cs="Times New Roman"/>
         </w:rPr>
-        <w:t xml:space="preserve"> paralegal, </w:t>
-      </w:r>
-      <w:r>
-        <w:rPr>
-          <w:rFonts w:cs="Times New Roman"/>
-        </w:rPr>
-        <w:t>{{subpoena.paralegal.name_full()}}</w:t>
+        <w:t xml:space="preserve"> </w:t>
+      </w:r>
+      <w:proofErr w:type="gramStart"/>
+      <w:r>
+        <w:rPr>
+          <w:rFonts w:cs="Times New Roman"/>
+        </w:rPr>
+        <w:t xml:space="preserve">paralegal, </w:t>
+      </w:r>
+      <w:r>
+        <w:rPr>
+          <w:rFonts w:cs="Times New Roman"/>
+        </w:rPr>
+        <w:t>{{</w:t>
+      </w:r>
+      <w:proofErr w:type="spellStart"/>
+      <w:proofErr w:type="gramEnd"/>
+      <w:r>
+        <w:rPr>
+          <w:rFonts w:cs="Times New Roman"/>
+        </w:rPr>
+        <w:t>subpoena.paralegal.name_</w:t>
+      </w:r>
+      <w:proofErr w:type="gramStart"/>
+      <w:r>
+        <w:rPr>
+          <w:rFonts w:cs="Times New Roman"/>
+        </w:rPr>
+        <w:t>full</w:t>
+      </w:r>
+      <w:proofErr w:type="spellEnd"/>
+      <w:r>
+        <w:rPr>
+          <w:rFonts w:cs="Times New Roman"/>
+        </w:rPr>
+        <w:t>(</w:t>
+      </w:r>
+      <w:proofErr w:type="gramEnd"/>
+      <w:r>
+        <w:rPr>
+          <w:rFonts w:cs="Times New Roman"/>
+        </w:rPr>
+        <w:t>)}}</w:t>
       </w:r>
       <w:r>
         <w:rPr>
@@ -944,6 +1537,7 @@
         </w:rPr>
         <w:t>{{</w:t>
       </w:r>
+      <w:proofErr w:type="spellStart"/>
       <w:r>
         <w:rPr>
           <w:rFonts w:cs="Times New Roman"/>
@@ -956,6 +1550,7 @@
         </w:rPr>
         <w:t>formatted</w:t>
       </w:r>
+      <w:proofErr w:type="spellEnd"/>
       <w:r>
         <w:rPr>
           <w:rFonts w:cs="Times New Roman"/>
@@ -968,12 +1563,14 @@
         </w:rPr>
         <w:t>(</w:t>
       </w:r>
+      <w:proofErr w:type="spellStart"/>
       <w:r>
         <w:rPr>
           <w:rFonts w:cs="Times New Roman"/>
         </w:rPr>
         <w:t>subpoena.paralegal.telephone_number</w:t>
       </w:r>
+      <w:proofErr w:type="spellEnd"/>
       <w:r>
         <w:rPr>
           <w:rFonts w:cs="Times New Roman"/>
@@ -996,7 +1593,21 @@
         <w:rPr>
           <w:rFonts w:cs="Times New Roman"/>
         </w:rPr>
-        <w:t xml:space="preserve">{{subpoena.paralegal.email}} </w:t>
+        <w:t>{{</w:t>
+      </w:r>
+      <w:proofErr w:type="spellStart"/>
+      <w:r>
+        <w:rPr>
+          <w:rFonts w:cs="Times New Roman"/>
+        </w:rPr>
+        <w:t>subpoena.paralegal.email</w:t>
+      </w:r>
+      <w:proofErr w:type="spellEnd"/>
+      <w:r>
+        <w:rPr>
+          <w:rFonts w:cs="Times New Roman"/>
+        </w:rPr>
+        <w:t xml:space="preserve">}} </w:t>
       </w:r>
       <w:r>
         <w:rPr>
@@ -1008,13 +1619,27 @@
         <w:rPr>
           <w:rFonts w:cs="Times New Roman"/>
         </w:rPr>
-        <w:t>{{subpoena.paralegal.pronoun_</w:t>
-      </w:r>
-      <w:r>
-        <w:rPr>
-          <w:rFonts w:cs="Times New Roman"/>
-        </w:rPr>
-        <w:t>subjective()}}</w:t>
+        <w:t>{{</w:t>
+      </w:r>
+      <w:proofErr w:type="spellStart"/>
+      <w:r>
+        <w:rPr>
+          <w:rFonts w:cs="Times New Roman"/>
+        </w:rPr>
+        <w:t>subpoena.paralegal.pronoun_</w:t>
+      </w:r>
+      <w:r>
+        <w:rPr>
+          <w:rFonts w:cs="Times New Roman"/>
+        </w:rPr>
+        <w:t>subjective</w:t>
+      </w:r>
+      <w:proofErr w:type="spellEnd"/>
+      <w:r>
+        <w:rPr>
+          <w:rFonts w:cs="Times New Roman"/>
+        </w:rPr>
+        <w:t>()}}</w:t>
       </w:r>
       <w:r>
         <w:rPr>
@@ -1079,20 +1704,48 @@
         </w:rPr>
         <w:t>{{</w:t>
       </w:r>
-      <w:r>
-        <w:rPr>
-          <w:sz w:val="22"/>
-          <w:szCs w:val="22"/>
-        </w:rPr>
-        <w:t>phone_number_formatted(</w:t>
-      </w:r>
-      <w:r>
-        <w:rPr>
-          <w:sz w:val="22"/>
-          <w:szCs w:val="22"/>
-        </w:rPr>
-        <w:t>case.attorney.telephone_number</w:t>
-      </w:r>
+      <w:proofErr w:type="spellStart"/>
+      <w:r>
+        <w:rPr>
+          <w:sz w:val="22"/>
+          <w:szCs w:val="22"/>
+        </w:rPr>
+        <w:t>phone_number_formatted</w:t>
+      </w:r>
+      <w:proofErr w:type="spellEnd"/>
+      <w:r>
+        <w:rPr>
+          <w:sz w:val="22"/>
+          <w:szCs w:val="22"/>
+        </w:rPr>
+        <w:t>(</w:t>
+      </w:r>
+      <w:proofErr w:type="spellStart"/>
+      <w:proofErr w:type="gramStart"/>
+      <w:r>
+        <w:rPr>
+          <w:sz w:val="22"/>
+          <w:szCs w:val="22"/>
+        </w:rPr>
+        <w:t>case.attorney</w:t>
+      </w:r>
+      <w:proofErr w:type="gramEnd"/>
+      <w:r>
+        <w:rPr>
+          <w:sz w:val="22"/>
+          <w:szCs w:val="22"/>
+        </w:rPr>
+        <w:t>.telephone_</w:t>
+      </w:r>
+      <w:proofErr w:type="gramStart"/>
+      <w:r>
+        <w:rPr>
+          <w:sz w:val="22"/>
+          <w:szCs w:val="22"/>
+        </w:rPr>
+        <w:t>number</w:t>
+      </w:r>
+      <w:proofErr w:type="spellEnd"/>
       <w:r>
         <w:rPr>
           <w:sz w:val="22"/>
@@ -1107,6 +1760,7 @@
         </w:rPr>
         <w:t>}}</w:t>
       </w:r>
+      <w:proofErr w:type="gramEnd"/>
       <w:r>
         <w:rPr>
           <w:sz w:val="22"/>
@@ -1154,7 +1808,23 @@
           <w:sz w:val="22"/>
           <w:szCs w:val="22"/>
         </w:rPr>
-        <w:t>{{subpoena.paralegal.name_full()}</w:t>
+        <w:t>{{</w:t>
+      </w:r>
+      <w:proofErr w:type="spellStart"/>
+      <w:r>
+        <w:rPr>
+          <w:sz w:val="22"/>
+          <w:szCs w:val="22"/>
+        </w:rPr>
+        <w:t>subpoena.paralegal.name_full</w:t>
+      </w:r>
+      <w:proofErr w:type="spellEnd"/>
+      <w:r>
+        <w:rPr>
+          <w:sz w:val="22"/>
+          <w:szCs w:val="22"/>
+        </w:rPr>
+        <w:t>()}</w:t>
       </w:r>
       <w:r>
         <w:rPr>
@@ -1324,7 +1994,39 @@
           <w:szCs w:val="22"/>
         </w:rPr>
         <w:lastRenderedPageBreak/>
-        <w:t>{{case.attorney.name_full()}</w:t>
+        <w:t>{{</w:t>
+      </w:r>
+      <w:proofErr w:type="spellStart"/>
+      <w:r>
+        <w:rPr>
+          <w:sz w:val="22"/>
+          <w:szCs w:val="22"/>
+        </w:rPr>
+        <w:t>case.attorney.name_</w:t>
+      </w:r>
+      <w:proofErr w:type="gramStart"/>
+      <w:r>
+        <w:rPr>
+          <w:sz w:val="22"/>
+          <w:szCs w:val="22"/>
+        </w:rPr>
+        <w:t>full</w:t>
+      </w:r>
+      <w:proofErr w:type="spellEnd"/>
+      <w:r>
+        <w:rPr>
+          <w:sz w:val="22"/>
+          <w:szCs w:val="22"/>
+        </w:rPr>
+        <w:t>(</w:t>
+      </w:r>
+      <w:proofErr w:type="gramEnd"/>
+      <w:r>
+        <w:rPr>
+          <w:sz w:val="22"/>
+          <w:szCs w:val="22"/>
+        </w:rPr>
+        <w:t>)}</w:t>
       </w:r>
       <w:r>
         <w:rPr>
@@ -1346,13 +2048,35 @@
         <w:rPr>
           <w:rFonts w:eastAsia="Times New Roman" w:cs="Times New Roman"/>
         </w:rPr>
-        <w:t xml:space="preserve">State Bar No. </w:t>
-      </w:r>
-      <w:r>
-        <w:rPr>
-          <w:rFonts w:eastAsia="Times New Roman" w:cs="Times New Roman"/>
-        </w:rPr>
-        <w:t>{{case.attorney.bar_number}}</w:t>
+        <w:t xml:space="preserve">State Bar </w:t>
+      </w:r>
+      <w:proofErr w:type="gramStart"/>
+      <w:r>
+        <w:rPr>
+          <w:rFonts w:eastAsia="Times New Roman" w:cs="Times New Roman"/>
+        </w:rPr>
+        <w:t xml:space="preserve">No. </w:t>
+      </w:r>
+      <w:r>
+        <w:rPr>
+          <w:rFonts w:eastAsia="Times New Roman" w:cs="Times New Roman"/>
+        </w:rPr>
+        <w:t>{{</w:t>
+      </w:r>
+      <w:proofErr w:type="spellStart"/>
+      <w:proofErr w:type="gramEnd"/>
+      <w:r>
+        <w:rPr>
+          <w:rFonts w:eastAsia="Times New Roman" w:cs="Times New Roman"/>
+        </w:rPr>
+        <w:t>case.attorney.bar_number</w:t>
+      </w:r>
+      <w:proofErr w:type="spellEnd"/>
+      <w:r>
+        <w:rPr>
+          <w:rFonts w:eastAsia="Times New Roman" w:cs="Times New Roman"/>
+        </w:rPr>
+        <w:t>}}</w:t>
       </w:r>
     </w:p>
     <w:p>
@@ -1367,7 +2091,29 @@
         <w:rPr>
           <w:rFonts w:cs="Times New Roman"/>
         </w:rPr>
-        <w:t>{{case.attorney.email}}</w:t>
+        <w:t>{{</w:t>
+      </w:r>
+      <w:proofErr w:type="spellStart"/>
+      <w:proofErr w:type="gramStart"/>
+      <w:r>
+        <w:rPr>
+          <w:rFonts w:cs="Times New Roman"/>
+        </w:rPr>
+        <w:t>case.attorney</w:t>
+      </w:r>
+      <w:proofErr w:type="gramEnd"/>
+      <w:r>
+        <w:rPr>
+          <w:rFonts w:cs="Times New Roman"/>
+        </w:rPr>
+        <w:t>.email</w:t>
+      </w:r>
+      <w:proofErr w:type="spellEnd"/>
+      <w:r>
+        <w:rPr>
+          <w:rFonts w:cs="Times New Roman"/>
+        </w:rPr>
+        <w:t>}}</w:t>
       </w:r>
     </w:p>
     <w:p>
@@ -1388,7 +2134,35 @@
         <w:rPr>
           <w:rFonts w:eastAsia="Times New Roman" w:cs="Times New Roman"/>
         </w:rPr>
-        <w:t>{{case.client.name_full()}}</w:t>
+        <w:t>{{</w:t>
+      </w:r>
+      <w:proofErr w:type="spellStart"/>
+      <w:r>
+        <w:rPr>
+          <w:rFonts w:eastAsia="Times New Roman" w:cs="Times New Roman"/>
+        </w:rPr>
+        <w:t>case.client.name_</w:t>
+      </w:r>
+      <w:proofErr w:type="gramStart"/>
+      <w:r>
+        <w:rPr>
+          <w:rFonts w:eastAsia="Times New Roman" w:cs="Times New Roman"/>
+        </w:rPr>
+        <w:t>full</w:t>
+      </w:r>
+      <w:proofErr w:type="spellEnd"/>
+      <w:r>
+        <w:rPr>
+          <w:rFonts w:eastAsia="Times New Roman" w:cs="Times New Roman"/>
+        </w:rPr>
+        <w:t>(</w:t>
+      </w:r>
+      <w:proofErr w:type="gramEnd"/>
+      <w:r>
+        <w:rPr>
+          <w:rFonts w:eastAsia="Times New Roman" w:cs="Times New Roman"/>
+        </w:rPr>
+        <w:t>)}}</w:t>
       </w:r>
     </w:p>
     <w:p>
@@ -1423,7 +2197,21 @@
         <w:rPr>
           <w:rFonts w:eastAsia="Times New Roman" w:cs="Times New Roman"/>
         </w:rPr>
-        <w:t>{{subpoena_description}}</w:t>
+        <w:t>{{</w:t>
+      </w:r>
+      <w:proofErr w:type="spellStart"/>
+      <w:r>
+        <w:rPr>
+          <w:rFonts w:eastAsia="Times New Roman" w:cs="Times New Roman"/>
+        </w:rPr>
+        <w:t>subpoena_description</w:t>
+      </w:r>
+      <w:proofErr w:type="spellEnd"/>
+      <w:r>
+        <w:rPr>
+          <w:rFonts w:eastAsia="Times New Roman" w:cs="Times New Roman"/>
+        </w:rPr>
+        <w:t>}}</w:t>
       </w:r>
     </w:p>
     <w:p>
@@ -1437,7 +2225,21 @@
         <w:rPr>
           <w:rFonts w:eastAsia="Times New Roman" w:cs="Times New Roman"/>
         </w:rPr>
-        <w:t>{{subpoena_description}}</w:t>
+        <w:t>{{</w:t>
+      </w:r>
+      <w:proofErr w:type="spellStart"/>
+      <w:r>
+        <w:rPr>
+          <w:rFonts w:eastAsia="Times New Roman" w:cs="Times New Roman"/>
+        </w:rPr>
+        <w:t>subpoena_description</w:t>
+      </w:r>
+      <w:proofErr w:type="spellEnd"/>
+      <w:r>
+        <w:rPr>
+          <w:rFonts w:eastAsia="Times New Roman" w:cs="Times New Roman"/>
+        </w:rPr>
+        <w:t>}}</w:t>
       </w:r>
     </w:p>
     <w:p>
@@ -1469,11 +2271,48 @@
           <w:rFonts w:eastAsia="Times New Roman" w:cs="Times New Roman"/>
         </w:rPr>
       </w:pPr>
-      <w:r>
-        <w:rPr>
-          <w:rFonts w:eastAsia="Times New Roman" w:cs="Times New Roman"/>
-        </w:rPr>
-        <w:t>cc: {{case.oc.name_full()}}, Esq., attorney for {{case.o</w:t>
+      <w:proofErr w:type="gramStart"/>
+      <w:r>
+        <w:rPr>
+          <w:rFonts w:eastAsia="Times New Roman" w:cs="Times New Roman"/>
+        </w:rPr>
+        <w:t>cc: {{</w:t>
+      </w:r>
+      <w:proofErr w:type="spellStart"/>
+      <w:proofErr w:type="gramEnd"/>
+      <w:r>
+        <w:rPr>
+          <w:rFonts w:eastAsia="Times New Roman" w:cs="Times New Roman"/>
+        </w:rPr>
+        <w:t>case.oc.name_</w:t>
+      </w:r>
+      <w:proofErr w:type="gramStart"/>
+      <w:r>
+        <w:rPr>
+          <w:rFonts w:eastAsia="Times New Roman" w:cs="Times New Roman"/>
+        </w:rPr>
+        <w:t>full</w:t>
+      </w:r>
+      <w:proofErr w:type="spellEnd"/>
+      <w:r>
+        <w:rPr>
+          <w:rFonts w:eastAsia="Times New Roman" w:cs="Times New Roman"/>
+        </w:rPr>
+        <w:t>(</w:t>
+      </w:r>
+      <w:proofErr w:type="gramEnd"/>
+      <w:r>
+        <w:rPr>
+          <w:rFonts w:eastAsia="Times New Roman" w:cs="Times New Roman"/>
+        </w:rPr>
+        <w:t>)}}, Esq., attorney for {{</w:t>
+      </w:r>
+      <w:proofErr w:type="spellStart"/>
+      <w:r>
+        <w:rPr>
+          <w:rFonts w:eastAsia="Times New Roman" w:cs="Times New Roman"/>
+        </w:rPr>
+        <w:t>case.o</w:t>
       </w:r>
       <w:r>
         <w:rPr>
@@ -1485,7 +2324,14 @@
         <w:rPr>
           <w:rFonts w:eastAsia="Times New Roman" w:cs="Times New Roman"/>
         </w:rPr>
-        <w:t>.name_full()}}</w:t>
+        <w:t>.name_full</w:t>
+      </w:r>
+      <w:proofErr w:type="spellEnd"/>
+      <w:r>
+        <w:rPr>
+          <w:rFonts w:eastAsia="Times New Roman" w:cs="Times New Roman"/>
+        </w:rPr>
+        <w:t>()}}</w:t>
       </w:r>
     </w:p>
     <w:sectPr>
@@ -1557,7 +2403,31 @@
         <w:sz w:val="18"/>
         <w:szCs w:val="18"/>
       </w:rPr>
-      <w:t>5700 W. Plano Parkway Ste 2200, Plano, Texas 75093  Phone: 972-769-2727  Fax: 972-769-0313  KoonsFuller.com</w:t>
+      <w:t>5700 W. Plano Parkway Ste 2200, Plano, Texas </w:t>
+    </w:r>
+    <w:proofErr w:type="gramStart"/>
+    <w:r>
+      <w:rPr>
+        <w:rFonts w:asciiTheme="minorHAnsi" w:hAnsiTheme="minorHAnsi" w:cstheme="minorHAnsi"/>
+        <w:b/>
+        <w:bCs/>
+        <w:color w:val="A6A6A6" w:themeColor="background1" w:themeShade="A6"/>
+        <w:sz w:val="18"/>
+        <w:szCs w:val="18"/>
+      </w:rPr>
+      <w:t>75093  Phone</w:t>
+    </w:r>
+    <w:proofErr w:type="gramEnd"/>
+    <w:r>
+      <w:rPr>
+        <w:rFonts w:asciiTheme="minorHAnsi" w:hAnsiTheme="minorHAnsi" w:cstheme="minorHAnsi"/>
+        <w:b/>
+        <w:bCs/>
+        <w:color w:val="A6A6A6" w:themeColor="background1" w:themeShade="A6"/>
+        <w:sz w:val="18"/>
+        <w:szCs w:val="18"/>
+      </w:rPr>
+      <w:t>: 972-769-2727  Fax: 972-769-0313  KoonsFuller.com</w:t>
     </w:r>
     <w:r>
       <w:rPr>
@@ -1602,7 +2472,31 @@
         <w:sz w:val="18"/>
         <w:szCs w:val="18"/>
       </w:rPr>
-      <w:t>5700 W. Plano Parkway Ste 2200, Plano, Texas 75093  Phone: 972-769-2727  Fax: 972-769-0313  KoonsFuller.com</w:t>
+      <w:t>5700 W. Plano Parkway Ste 2200, Plano, Texas </w:t>
+    </w:r>
+    <w:proofErr w:type="gramStart"/>
+    <w:r>
+      <w:rPr>
+        <w:rFonts w:asciiTheme="minorHAnsi" w:hAnsiTheme="minorHAnsi" w:cstheme="minorHAnsi"/>
+        <w:b/>
+        <w:bCs/>
+        <w:color w:val="A6A6A6" w:themeColor="background1" w:themeShade="A6"/>
+        <w:sz w:val="18"/>
+        <w:szCs w:val="18"/>
+      </w:rPr>
+      <w:t>75093  Phone</w:t>
+    </w:r>
+    <w:proofErr w:type="gramEnd"/>
+    <w:r>
+      <w:rPr>
+        <w:rFonts w:asciiTheme="minorHAnsi" w:hAnsiTheme="minorHAnsi" w:cstheme="minorHAnsi"/>
+        <w:b/>
+        <w:bCs/>
+        <w:color w:val="A6A6A6" w:themeColor="background1" w:themeShade="A6"/>
+        <w:sz w:val="18"/>
+        <w:szCs w:val="18"/>
+      </w:rPr>
+      <w:t>: 972-769-2727  Fax: 972-769-0313  KoonsFuller.com</w:t>
     </w:r>
     <w:r>
       <w:rPr>
@@ -1664,7 +2558,39 @@
         <w:sz w:val="16"/>
         <w:szCs w:val="16"/>
       </w:rPr>
-      <w:t>{{subpoena.witness.name_full()}}</w:t>
+      <w:t>{{</w:t>
+    </w:r>
+    <w:proofErr w:type="spellStart"/>
+    <w:r>
+      <w:rPr>
+        <w:sz w:val="16"/>
+        <w:szCs w:val="16"/>
+      </w:rPr>
+      <w:t>subpoena.witness.name_</w:t>
+    </w:r>
+    <w:proofErr w:type="gramStart"/>
+    <w:r>
+      <w:rPr>
+        <w:sz w:val="16"/>
+        <w:szCs w:val="16"/>
+      </w:rPr>
+      <w:t>full</w:t>
+    </w:r>
+    <w:proofErr w:type="spellEnd"/>
+    <w:r>
+      <w:rPr>
+        <w:sz w:val="16"/>
+        <w:szCs w:val="16"/>
+      </w:rPr>
+      <w:t>(</w:t>
+    </w:r>
+    <w:proofErr w:type="gramEnd"/>
+    <w:r>
+      <w:rPr>
+        <w:sz w:val="16"/>
+        <w:szCs w:val="16"/>
+      </w:rPr>
+      <w:t>)}}</w:t>
     </w:r>
   </w:p>
   <w:p>
@@ -1680,7 +2606,23 @@
         <w:sz w:val="16"/>
         <w:szCs w:val="16"/>
       </w:rPr>
-      <w:t>{{today()}}</w:t>
+      <w:t>{{</w:t>
+    </w:r>
+    <w:proofErr w:type="gramStart"/>
+    <w:r>
+      <w:rPr>
+        <w:sz w:val="16"/>
+        <w:szCs w:val="16"/>
+      </w:rPr>
+      <w:t>today(</w:t>
+    </w:r>
+    <w:proofErr w:type="gramEnd"/>
+    <w:r>
+      <w:rPr>
+        <w:sz w:val="16"/>
+        <w:szCs w:val="16"/>
+      </w:rPr>
+      <w:t>)}}</w:t>
     </w:r>
   </w:p>
   <w:p>

</xml_diff>

<commit_message>
Use subpoena.notice_date at top of letter
</commit_message>
<xml_diff>
--- a/docassemble/UsTxFamilyLaw/data/templates/dwq_notice_cover_letter.docx
+++ b/docassemble/UsTxFamilyLaw/data/templates/dwq_notice_cover_letter.docx
@@ -16,19 +16,17 @@
         </w:rPr>
         <w:t>{{</w:t>
       </w:r>
-      <w:proofErr w:type="gramStart"/>
-      <w:r>
-        <w:rPr>
-          <w:rFonts w:cs="Times New Roman"/>
-        </w:rPr>
-        <w:t>today(</w:t>
-      </w:r>
-      <w:proofErr w:type="gramEnd"/>
-      <w:r>
-        <w:rPr>
-          <w:rFonts w:cs="Times New Roman"/>
-        </w:rPr>
-        <w:t>)}}</w:t>
+      <w:r>
+        <w:rPr>
+          <w:rFonts w:cs="Times New Roman"/>
+        </w:rPr>
+        <w:t>subpoena.notice_date</w:t>
+      </w:r>
+      <w:r>
+        <w:rPr>
+          <w:rFonts w:cs="Times New Roman"/>
+        </w:rPr>
+        <w:t>}}</w:t>
       </w:r>
     </w:p>
     <w:p>
@@ -119,41 +117,223 @@
         <w:rPr>
           <w:rFonts w:cs="Times New Roman"/>
         </w:rPr>
+        <w:t>{{subpoena.witness.name_</w:t>
+      </w:r>
+      <w:proofErr w:type="gramStart"/>
+      <w:r>
+        <w:rPr>
+          <w:rFonts w:cs="Times New Roman"/>
+        </w:rPr>
+        <w:t>full</w:t>
+      </w:r>
+      <w:r>
+        <w:rPr>
+          <w:rFonts w:cs="Times New Roman"/>
+        </w:rPr>
+        <w:t>(</w:t>
+      </w:r>
+      <w:proofErr w:type="gramEnd"/>
+      <w:r>
+        <w:rPr>
+          <w:rFonts w:cs="Times New Roman"/>
+        </w:rPr>
+        <w:t>)</w:t>
+      </w:r>
+      <w:r>
+        <w:rPr>
+          <w:rFonts w:cs="Times New Roman"/>
+        </w:rPr>
+        <w:t>}}</w:t>
+      </w:r>
+    </w:p>
+    <w:p>
+      <w:pPr>
+        <w:spacing w:before="0"/>
+        <w:jc w:val="left"/>
+        <w:rPr>
+          <w:rFonts w:cs="Times New Roman"/>
+        </w:rPr>
+      </w:pPr>
+      <w:r>
+        <w:rPr>
+          <w:rFonts w:cs="Times New Roman"/>
+        </w:rPr>
+        <w:t xml:space="preserve">{%p if </w:t>
+      </w:r>
+      <w:proofErr w:type="gramStart"/>
+      <w:r>
+        <w:rPr>
+          <w:rFonts w:cs="Times New Roman"/>
+        </w:rPr>
+        <w:t>subpoena.witness</w:t>
+      </w:r>
+      <w:proofErr w:type="gramEnd"/>
+      <w:r>
+        <w:rPr>
+          <w:rFonts w:cs="Times New Roman"/>
+        </w:rPr>
+        <w:t>.person_type==”business”</w:t>
+      </w:r>
+      <w:r>
+        <w:rPr>
+          <w:rFonts w:cs="Times New Roman"/>
+        </w:rPr>
+        <w:t xml:space="preserve"> %</w:t>
+      </w:r>
+      <w:r>
+        <w:rPr>
+          <w:rFonts w:cs="Times New Roman"/>
+        </w:rPr>
+        <w:t>}</w:t>
+      </w:r>
+    </w:p>
+    <w:p>
+      <w:pPr>
+        <w:spacing w:before="0"/>
+        <w:jc w:val="left"/>
+        <w:rPr>
+          <w:rFonts w:cs="Times New Roman"/>
+        </w:rPr>
+      </w:pPr>
+      <w:r>
+        <w:rPr>
+          <w:rFonts w:cs="Times New Roman"/>
+        </w:rPr>
+        <w:t>Attn: Custodian of Records</w:t>
+      </w:r>
+    </w:p>
+    <w:p>
+      <w:pPr>
+        <w:spacing w:before="0"/>
+        <w:jc w:val="left"/>
+        <w:rPr>
+          <w:rFonts w:cs="Times New Roman"/>
+        </w:rPr>
+      </w:pPr>
+      <w:r>
+        <w:rPr>
+          <w:rFonts w:cs="Times New Roman"/>
+        </w:rPr>
+        <w:t xml:space="preserve">{%p </w:t>
+      </w:r>
+      <w:proofErr w:type="gramStart"/>
+      <w:r>
+        <w:rPr>
+          <w:rFonts w:cs="Times New Roman"/>
+        </w:rPr>
+        <w:t>endif %}</w:t>
+      </w:r>
+      <w:proofErr w:type="gramEnd"/>
+    </w:p>
+    <w:p>
+      <w:pPr>
+        <w:spacing w:before="0"/>
+        <w:jc w:val="left"/>
+        <w:rPr>
+          <w:rFonts w:cs="Times New Roman"/>
+        </w:rPr>
+      </w:pPr>
+      <w:r>
+        <w:rPr>
+          <w:rFonts w:cs="Times New Roman"/>
+        </w:rPr>
+        <w:t xml:space="preserve">{%p if </w:t>
+      </w:r>
+      <w:proofErr w:type="gramStart"/>
+      <w:r>
+        <w:rPr>
+          <w:rFonts w:cs="Times New Roman"/>
+        </w:rPr>
+        <w:t>subpoena.witness</w:t>
+      </w:r>
+      <w:proofErr w:type="gramEnd"/>
+      <w:r>
+        <w:rPr>
+          <w:rFonts w:cs="Times New Roman"/>
+        </w:rPr>
+        <w:t>.person_type==”business”</w:t>
+      </w:r>
+      <w:r>
+        <w:rPr>
+          <w:rFonts w:cs="Times New Roman"/>
+        </w:rPr>
+        <w:t xml:space="preserve"> %</w:t>
+      </w:r>
+      <w:r>
+        <w:rPr>
+          <w:rFonts w:cs="Times New Roman"/>
+        </w:rPr>
+        <w:t>}</w:t>
+      </w:r>
+    </w:p>
+    <w:p>
+      <w:pPr>
+        <w:spacing w:before="0"/>
+        <w:jc w:val="left"/>
+        <w:rPr>
+          <w:rFonts w:cs="Times New Roman"/>
+        </w:rPr>
+      </w:pPr>
+      <w:r>
+        <w:rPr>
+          <w:rFonts w:cs="Times New Roman"/>
+        </w:rPr>
+        <w:t xml:space="preserve">c/o </w:t>
+      </w:r>
+      <w:r>
+        <w:rPr>
+          <w:rFonts w:cs="Times New Roman"/>
+        </w:rPr>
+        <w:t>{{subpoena.witness.registered_agent.name_</w:t>
+      </w:r>
+      <w:proofErr w:type="gramStart"/>
+      <w:r>
+        <w:rPr>
+          <w:rFonts w:cs="Times New Roman"/>
+        </w:rPr>
+        <w:t>full(</w:t>
+      </w:r>
+      <w:proofErr w:type="gramEnd"/>
+      <w:r>
+        <w:rPr>
+          <w:rFonts w:cs="Times New Roman"/>
+        </w:rPr>
+        <w:t>)</w:t>
+      </w:r>
+      <w:r>
+        <w:rPr>
+          <w:rFonts w:cs="Times New Roman"/>
+        </w:rPr>
+        <w:t>}}</w:t>
+      </w:r>
+    </w:p>
+    <w:p>
+      <w:pPr>
+        <w:spacing w:before="0"/>
+        <w:jc w:val="left"/>
+        <w:rPr>
+          <w:rFonts w:cs="Times New Roman"/>
+        </w:rPr>
+      </w:pPr>
+      <w:r>
+        <w:rPr>
+          <w:rFonts w:cs="Times New Roman"/>
+        </w:rPr>
         <w:t>{{</w:t>
       </w:r>
-      <w:proofErr w:type="spellStart"/>
-      <w:r>
-        <w:rPr>
-          <w:rFonts w:cs="Times New Roman"/>
-        </w:rPr>
-        <w:t>subpoena.witness.name_</w:t>
-      </w:r>
       <w:proofErr w:type="gramStart"/>
       <w:r>
         <w:rPr>
           <w:rFonts w:cs="Times New Roman"/>
         </w:rPr>
-        <w:t>full</w:t>
-      </w:r>
-      <w:proofErr w:type="spellEnd"/>
-      <w:r>
-        <w:rPr>
-          <w:rFonts w:cs="Times New Roman"/>
-        </w:rPr>
-        <w:t>(</w:t>
+        <w:t>subpoena.witness</w:t>
       </w:r>
       <w:proofErr w:type="gramEnd"/>
       <w:r>
         <w:rPr>
           <w:rFonts w:cs="Times New Roman"/>
         </w:rPr>
-        <w:t>)</w:t>
-      </w:r>
-      <w:r>
-        <w:rPr>
-          <w:rFonts w:cs="Times New Roman"/>
-        </w:rPr>
-        <w:t>}}</w:t>
+        <w:t>.registered_agent.mailing_address.line_one()}}</w:t>
       </w:r>
     </w:p>
     <w:p>
@@ -168,9 +348,8 @@
         <w:rPr>
           <w:rFonts w:cs="Times New Roman"/>
         </w:rPr>
-        <w:t xml:space="preserve">{%p if </w:t>
-      </w:r>
-      <w:proofErr w:type="spellStart"/>
+        <w:t>{{</w:t>
+      </w:r>
       <w:proofErr w:type="gramStart"/>
       <w:r>
         <w:rPr>
@@ -183,26 +362,7 @@
         <w:rPr>
           <w:rFonts w:cs="Times New Roman"/>
         </w:rPr>
-        <w:t>.person_type</w:t>
-      </w:r>
-      <w:proofErr w:type="spellEnd"/>
-      <w:r>
-        <w:rPr>
-          <w:rFonts w:cs="Times New Roman"/>
-        </w:rPr>
-        <w:t>==”business”</w:t>
-      </w:r>
-      <w:r>
-        <w:rPr>
-          <w:rFonts w:cs="Times New Roman"/>
-        </w:rPr>
-        <w:t xml:space="preserve"> %</w:t>
-      </w:r>
-      <w:r>
-        <w:rPr>
-          <w:rFonts w:cs="Times New Roman"/>
-        </w:rPr>
-        <w:t>}</w:t>
+        <w:t>.registered_agent.mailing_address.line_two()}}</w:t>
       </w:r>
     </w:p>
     <w:p>
@@ -217,8 +377,16 @@
         <w:rPr>
           <w:rFonts w:cs="Times New Roman"/>
         </w:rPr>
-        <w:t>Attn: Custodian of Records</w:t>
-      </w:r>
+        <w:t xml:space="preserve">{%p </w:t>
+      </w:r>
+      <w:proofErr w:type="gramStart"/>
+      <w:r>
+        <w:rPr>
+          <w:rFonts w:cs="Times New Roman"/>
+        </w:rPr>
+        <w:t>else %}</w:t>
+      </w:r>
+      <w:proofErr w:type="gramEnd"/>
     </w:p>
     <w:p>
       <w:pPr>
@@ -232,16 +400,22 @@
         <w:rPr>
           <w:rFonts w:cs="Times New Roman"/>
         </w:rPr>
-        <w:t xml:space="preserve">{%p </w:t>
+        <w:t>{{</w:t>
       </w:r>
       <w:proofErr w:type="gramStart"/>
       <w:r>
         <w:rPr>
           <w:rFonts w:cs="Times New Roman"/>
         </w:rPr>
-        <w:t>endif %}</w:t>
+        <w:t>subpoena.witness</w:t>
       </w:r>
       <w:proofErr w:type="gramEnd"/>
+      <w:r>
+        <w:rPr>
+          <w:rFonts w:cs="Times New Roman"/>
+        </w:rPr>
+        <w:t>.mailing_address.line_one()}}</w:t>
+      </w:r>
     </w:p>
     <w:p>
       <w:pPr>
@@ -255,9 +429,8 @@
         <w:rPr>
           <w:rFonts w:cs="Times New Roman"/>
         </w:rPr>
-        <w:t xml:space="preserve">{%p if </w:t>
-      </w:r>
-      <w:proofErr w:type="spellStart"/>
+        <w:t>{{</w:t>
+      </w:r>
       <w:proofErr w:type="gramStart"/>
       <w:r>
         <w:rPr>
@@ -270,252 +443,7 @@
         <w:rPr>
           <w:rFonts w:cs="Times New Roman"/>
         </w:rPr>
-        <w:t>.person_type</w:t>
-      </w:r>
-      <w:proofErr w:type="spellEnd"/>
-      <w:r>
-        <w:rPr>
-          <w:rFonts w:cs="Times New Roman"/>
-        </w:rPr>
-        <w:t>==”business”</w:t>
-      </w:r>
-      <w:r>
-        <w:rPr>
-          <w:rFonts w:cs="Times New Roman"/>
-        </w:rPr>
-        <w:t xml:space="preserve"> %</w:t>
-      </w:r>
-      <w:r>
-        <w:rPr>
-          <w:rFonts w:cs="Times New Roman"/>
-        </w:rPr>
-        <w:t>}</w:t>
-      </w:r>
-    </w:p>
-    <w:p>
-      <w:pPr>
-        <w:spacing w:before="0"/>
-        <w:jc w:val="left"/>
-        <w:rPr>
-          <w:rFonts w:cs="Times New Roman"/>
-        </w:rPr>
-      </w:pPr>
-      <w:r>
-        <w:rPr>
-          <w:rFonts w:cs="Times New Roman"/>
-        </w:rPr>
-        <w:t xml:space="preserve">c/o </w:t>
-      </w:r>
-      <w:r>
-        <w:rPr>
-          <w:rFonts w:cs="Times New Roman"/>
-        </w:rPr>
-        <w:t>{{</w:t>
-      </w:r>
-      <w:proofErr w:type="spellStart"/>
-      <w:r>
-        <w:rPr>
-          <w:rFonts w:cs="Times New Roman"/>
-        </w:rPr>
-        <w:t>subpoena.witness.registered_agent.name_</w:t>
-      </w:r>
-      <w:proofErr w:type="gramStart"/>
-      <w:r>
-        <w:rPr>
-          <w:rFonts w:cs="Times New Roman"/>
-        </w:rPr>
-        <w:t>full</w:t>
-      </w:r>
-      <w:proofErr w:type="spellEnd"/>
-      <w:r>
-        <w:rPr>
-          <w:rFonts w:cs="Times New Roman"/>
-        </w:rPr>
-        <w:t>(</w:t>
-      </w:r>
-      <w:proofErr w:type="gramEnd"/>
-      <w:r>
-        <w:rPr>
-          <w:rFonts w:cs="Times New Roman"/>
-        </w:rPr>
-        <w:t>)</w:t>
-      </w:r>
-      <w:r>
-        <w:rPr>
-          <w:rFonts w:cs="Times New Roman"/>
-        </w:rPr>
-        <w:t>}}</w:t>
-      </w:r>
-    </w:p>
-    <w:p>
-      <w:pPr>
-        <w:spacing w:before="0"/>
-        <w:jc w:val="left"/>
-        <w:rPr>
-          <w:rFonts w:cs="Times New Roman"/>
-        </w:rPr>
-      </w:pPr>
-      <w:r>
-        <w:rPr>
-          <w:rFonts w:cs="Times New Roman"/>
-        </w:rPr>
-        <w:t>{{</w:t>
-      </w:r>
-      <w:proofErr w:type="spellStart"/>
-      <w:proofErr w:type="gramStart"/>
-      <w:r>
-        <w:rPr>
-          <w:rFonts w:cs="Times New Roman"/>
-        </w:rPr>
-        <w:t>subpoena.witness</w:t>
-      </w:r>
-      <w:proofErr w:type="gramEnd"/>
-      <w:r>
-        <w:rPr>
-          <w:rFonts w:cs="Times New Roman"/>
-        </w:rPr>
-        <w:t>.registered_agent.mailing_address.line_one</w:t>
-      </w:r>
-      <w:proofErr w:type="spellEnd"/>
-      <w:r>
-        <w:rPr>
-          <w:rFonts w:cs="Times New Roman"/>
-        </w:rPr>
-        <w:t>()}}</w:t>
-      </w:r>
-    </w:p>
-    <w:p>
-      <w:pPr>
-        <w:spacing w:before="0"/>
-        <w:jc w:val="left"/>
-        <w:rPr>
-          <w:rFonts w:cs="Times New Roman"/>
-        </w:rPr>
-      </w:pPr>
-      <w:r>
-        <w:rPr>
-          <w:rFonts w:cs="Times New Roman"/>
-        </w:rPr>
-        <w:t>{{</w:t>
-      </w:r>
-      <w:proofErr w:type="spellStart"/>
-      <w:proofErr w:type="gramStart"/>
-      <w:r>
-        <w:rPr>
-          <w:rFonts w:cs="Times New Roman"/>
-        </w:rPr>
-        <w:t>subpoena.witness</w:t>
-      </w:r>
-      <w:proofErr w:type="gramEnd"/>
-      <w:r>
-        <w:rPr>
-          <w:rFonts w:cs="Times New Roman"/>
-        </w:rPr>
-        <w:t>.registered_agent.mailing_address.line_two</w:t>
-      </w:r>
-      <w:proofErr w:type="spellEnd"/>
-      <w:r>
-        <w:rPr>
-          <w:rFonts w:cs="Times New Roman"/>
-        </w:rPr>
-        <w:t>()}}</w:t>
-      </w:r>
-    </w:p>
-    <w:p>
-      <w:pPr>
-        <w:spacing w:before="0"/>
-        <w:jc w:val="left"/>
-        <w:rPr>
-          <w:rFonts w:cs="Times New Roman"/>
-        </w:rPr>
-      </w:pPr>
-      <w:r>
-        <w:rPr>
-          <w:rFonts w:cs="Times New Roman"/>
-        </w:rPr>
-        <w:t xml:space="preserve">{%p </w:t>
-      </w:r>
-      <w:proofErr w:type="gramStart"/>
-      <w:r>
-        <w:rPr>
-          <w:rFonts w:cs="Times New Roman"/>
-        </w:rPr>
-        <w:t>else %}</w:t>
-      </w:r>
-      <w:proofErr w:type="gramEnd"/>
-    </w:p>
-    <w:p>
-      <w:pPr>
-        <w:spacing w:before="0"/>
-        <w:jc w:val="left"/>
-        <w:rPr>
-          <w:rFonts w:cs="Times New Roman"/>
-        </w:rPr>
-      </w:pPr>
-      <w:r>
-        <w:rPr>
-          <w:rFonts w:cs="Times New Roman"/>
-        </w:rPr>
-        <w:t>{{</w:t>
-      </w:r>
-      <w:proofErr w:type="spellStart"/>
-      <w:proofErr w:type="gramStart"/>
-      <w:r>
-        <w:rPr>
-          <w:rFonts w:cs="Times New Roman"/>
-        </w:rPr>
-        <w:t>subpoena.witness</w:t>
-      </w:r>
-      <w:proofErr w:type="gramEnd"/>
-      <w:r>
-        <w:rPr>
-          <w:rFonts w:cs="Times New Roman"/>
-        </w:rPr>
-        <w:t>.mailing_address.line_one</w:t>
-      </w:r>
-      <w:proofErr w:type="spellEnd"/>
-      <w:r>
-        <w:rPr>
-          <w:rFonts w:cs="Times New Roman"/>
-        </w:rPr>
-        <w:t>()}}</w:t>
-      </w:r>
-    </w:p>
-    <w:p>
-      <w:pPr>
-        <w:spacing w:before="0"/>
-        <w:jc w:val="left"/>
-        <w:rPr>
-          <w:rFonts w:cs="Times New Roman"/>
-        </w:rPr>
-      </w:pPr>
-      <w:r>
-        <w:rPr>
-          <w:rFonts w:cs="Times New Roman"/>
-        </w:rPr>
-        <w:t>{{</w:t>
-      </w:r>
-      <w:proofErr w:type="spellStart"/>
-      <w:proofErr w:type="gramStart"/>
-      <w:r>
-        <w:rPr>
-          <w:rFonts w:cs="Times New Roman"/>
-        </w:rPr>
-        <w:t>subpoena.witness</w:t>
-      </w:r>
-      <w:proofErr w:type="gramEnd"/>
-      <w:r>
-        <w:rPr>
-          <w:rFonts w:cs="Times New Roman"/>
-        </w:rPr>
-        <w:t>.mailing_address.line_two</w:t>
-      </w:r>
-      <w:proofErr w:type="spellEnd"/>
-      <w:r>
-        <w:rPr>
-          <w:rFonts w:cs="Times New Roman"/>
-        </w:rPr>
-        <w:t>()}</w:t>
+        <w:t>.mailing_address.line_two()}</w:t>
       </w:r>
       <w:r>
         <w:rPr>
@@ -591,9 +519,9 @@
           <w:i/>
           <w:iCs/>
         </w:rPr>
-        <w:t>{{</w:t>
-      </w:r>
-      <w:proofErr w:type="spellStart"/>
+        <w:t>{{case.style</w:t>
+      </w:r>
+      <w:proofErr w:type="gramEnd"/>
       <w:r>
         <w:rPr>
           <w:rFonts w:eastAsia="Calibri" w:cs="Times New Roman"/>
@@ -601,30 +529,28 @@
           <w:i/>
           <w:iCs/>
         </w:rPr>
-        <w:t>case.style</w:t>
-      </w:r>
-      <w:proofErr w:type="spellEnd"/>
-      <w:proofErr w:type="gramEnd"/>
-      <w:r>
-        <w:rPr>
-          <w:rFonts w:eastAsia="Calibri" w:cs="Times New Roman"/>
+        <w:t>}}</w:t>
+      </w:r>
+    </w:p>
+    <w:p>
+      <w:pPr>
+        <w:spacing w:before="0"/>
+        <w:rPr>
+          <w:rFonts w:cs="Times New Roman"/>
           <w:bCs/>
           <w:i/>
           <w:iCs/>
         </w:rPr>
-        <w:t>}}</w:t>
-      </w:r>
-    </w:p>
-    <w:p>
-      <w:pPr>
-        <w:spacing w:before="0"/>
+      </w:pPr>
+      <w:r>
         <w:rPr>
           <w:rFonts w:cs="Times New Roman"/>
           <w:bCs/>
           <w:i/>
           <w:iCs/>
         </w:rPr>
-      </w:pPr>
+        <w:tab/>
+      </w:r>
       <w:r>
         <w:rPr>
           <w:rFonts w:cs="Times New Roman"/>
@@ -632,8 +558,9 @@
           <w:i/>
           <w:iCs/>
         </w:rPr>
-        <w:tab/>
-      </w:r>
+        <w:t>{{court_</w:t>
+      </w:r>
+      <w:proofErr w:type="gramStart"/>
       <w:r>
         <w:rPr>
           <w:rFonts w:cs="Times New Roman"/>
@@ -641,9 +568,9 @@
           <w:i/>
           <w:iCs/>
         </w:rPr>
-        <w:t>{{</w:t>
-      </w:r>
-      <w:proofErr w:type="spellStart"/>
+        <w:t>info.court</w:t>
+      </w:r>
+      <w:proofErr w:type="gramEnd"/>
       <w:r>
         <w:rPr>
           <w:rFonts w:cs="Times New Roman"/>
@@ -651,48 +578,7 @@
           <w:i/>
           <w:iCs/>
         </w:rPr>
-        <w:t>court_</w:t>
-      </w:r>
-      <w:proofErr w:type="gramStart"/>
-      <w:r>
-        <w:rPr>
-          <w:rFonts w:cs="Times New Roman"/>
-          <w:bCs/>
-          <w:i/>
-          <w:iCs/>
-        </w:rPr>
-        <w:t>info.court</w:t>
-      </w:r>
-      <w:proofErr w:type="spellEnd"/>
-      <w:proofErr w:type="gramEnd"/>
-      <w:r>
-        <w:rPr>
-          <w:rFonts w:cs="Times New Roman"/>
-          <w:bCs/>
-          <w:i/>
-          <w:iCs/>
-        </w:rPr>
-        <w:t>}} – {{</w:t>
-      </w:r>
-      <w:proofErr w:type="spellStart"/>
-      <w:r>
-        <w:rPr>
-          <w:rFonts w:cs="Times New Roman"/>
-          <w:bCs/>
-          <w:i/>
-          <w:iCs/>
-        </w:rPr>
-        <w:t>case.county</w:t>
-      </w:r>
-      <w:proofErr w:type="spellEnd"/>
-      <w:r>
-        <w:rPr>
-          <w:rFonts w:cs="Times New Roman"/>
-          <w:bCs/>
-          <w:i/>
-          <w:iCs/>
-        </w:rPr>
-        <w:t>}}</w:t>
+        <w:t>}} – {{case.county}}</w:t>
       </w:r>
       <w:r>
         <w:rPr>
@@ -805,7 +691,6 @@
         </w:rPr>
         <w:t>{{</w:t>
       </w:r>
-      <w:proofErr w:type="spellStart"/>
       <w:r>
         <w:rPr>
           <w:rFonts w:eastAsia="Times New Roman" w:cs="Times New Roman"/>
@@ -819,15 +704,7 @@
           <w:rFonts w:eastAsia="Times New Roman" w:cs="Times New Roman"/>
           <w:spacing w:val="-1"/>
         </w:rPr>
-        <w:t>full</w:t>
-      </w:r>
-      <w:proofErr w:type="spellEnd"/>
-      <w:r>
-        <w:rPr>
-          <w:rFonts w:eastAsia="Times New Roman" w:cs="Times New Roman"/>
-          <w:spacing w:val="-1"/>
-        </w:rPr>
-        <w:t>(</w:t>
+        <w:t>full(</w:t>
       </w:r>
       <w:proofErr w:type="gramEnd"/>
       <w:r>
@@ -916,30 +793,540 @@
         <w:rPr>
           <w:rFonts w:cs="Times New Roman"/>
         </w:rPr>
-        <w:t>The enclosed subpoena requires that {{</w:t>
-      </w:r>
-      <w:proofErr w:type="spellStart"/>
-      <w:r>
-        <w:rPr>
-          <w:rFonts w:cs="Times New Roman"/>
-        </w:rPr>
-        <w:t>subpoena.witness.name_</w:t>
+        <w:t>The enclosed subpoena requires that {{subpoena.witness.name_</w:t>
       </w:r>
       <w:proofErr w:type="gramStart"/>
       <w:r>
         <w:rPr>
           <w:rFonts w:cs="Times New Roman"/>
         </w:rPr>
-        <w:t>full</w:t>
-      </w:r>
-      <w:proofErr w:type="spellEnd"/>
+        <w:t>full(</w:t>
+      </w:r>
+      <w:proofErr w:type="gramEnd"/>
+      <w:r>
+        <w:rPr>
+          <w:rFonts w:cs="Times New Roman"/>
+        </w:rPr>
+        <w:t>)</w:t>
+      </w:r>
+      <w:r>
+        <w:rPr>
+          <w:rFonts w:cs="Times New Roman"/>
+        </w:rPr>
+        <w:t>}}</w:t>
+      </w:r>
+      <w:r>
+        <w:rPr>
+          <w:rFonts w:cs="Times New Roman"/>
+        </w:rPr>
+        <w:t xml:space="preserve"> provide certain documents</w:t>
+      </w:r>
+      <w:r>
+        <w:rPr>
+          <w:rFonts w:cs="Times New Roman"/>
+        </w:rPr>
+        <w:t xml:space="preserve"> by {{subpoena.due_</w:t>
+      </w:r>
+      <w:proofErr w:type="gramStart"/>
+      <w:r>
+        <w:rPr>
+          <w:rFonts w:cs="Times New Roman"/>
+        </w:rPr>
+        <w:t>date}}</w:t>
+      </w:r>
+      <w:r>
+        <w:rPr>
+          <w:rFonts w:cs="Times New Roman"/>
+        </w:rPr>
+        <w:t>,</w:t>
+      </w:r>
+      <w:proofErr w:type="gramEnd"/>
+      <w:r>
+        <w:rPr>
+          <w:rFonts w:cs="Times New Roman"/>
+        </w:rPr>
+        <w:t xml:space="preserve"> but you can produce them sooner</w:t>
+      </w:r>
+      <w:r>
+        <w:rPr>
+          <w:rFonts w:eastAsia="Times New Roman" w:cs="Times New Roman"/>
+          <w:spacing w:val="-1"/>
+        </w:rPr>
+        <w:t xml:space="preserve">. </w:t>
+      </w:r>
+      <w:r>
+        <w:rPr>
+          <w:rFonts w:eastAsia="Times New Roman" w:cs="Times New Roman"/>
+          <w:spacing w:val="-1"/>
+        </w:rPr>
+        <w:t>W</w:t>
+      </w:r>
+      <w:r>
+        <w:rPr>
+          <w:rFonts w:eastAsia="Times New Roman" w:cs="Times New Roman"/>
+          <w:spacing w:val="-1"/>
+        </w:rPr>
+        <w:t>e</w:t>
+      </w:r>
+      <w:r>
+        <w:rPr>
+          <w:rFonts w:eastAsia="Times New Roman" w:cs="Times New Roman"/>
+          <w:spacing w:val="-1"/>
+        </w:rPr>
+        <w:t xml:space="preserve"> will </w:t>
+      </w:r>
+      <w:r>
+        <w:rPr>
+          <w:rFonts w:eastAsia="Times New Roman" w:cs="Times New Roman"/>
+          <w:spacing w:val="-1"/>
+        </w:rPr>
+        <w:t xml:space="preserve">issue the </w:t>
+      </w:r>
+      <w:r>
+        <w:rPr>
+          <w:rFonts w:eastAsia="Times New Roman" w:cs="Times New Roman"/>
+          <w:spacing w:val="-1"/>
+        </w:rPr>
+        <w:t xml:space="preserve">enclosed </w:t>
+      </w:r>
+      <w:r>
+        <w:rPr>
+          <w:rFonts w:eastAsia="Times New Roman" w:cs="Times New Roman"/>
+          <w:spacing w:val="-1"/>
+        </w:rPr>
+        <w:t>{{subpoena_description}}</w:t>
+      </w:r>
+      <w:r>
+        <w:rPr>
+          <w:rFonts w:eastAsia="Times New Roman" w:cs="Times New Roman"/>
+          <w:spacing w:val="-1"/>
+        </w:rPr>
+        <w:t xml:space="preserve"> </w:t>
+      </w:r>
+      <w:r>
+        <w:rPr>
+          <w:rFonts w:eastAsia="Times New Roman" w:cs="Times New Roman"/>
+          <w:spacing w:val="-1"/>
+        </w:rPr>
+        <w:t xml:space="preserve">to you </w:t>
+      </w:r>
+      <w:r>
+        <w:rPr>
+          <w:rFonts w:eastAsia="Times New Roman" w:cs="Times New Roman"/>
+          <w:spacing w:val="-1"/>
+        </w:rPr>
+        <w:t xml:space="preserve">on </w:t>
+      </w:r>
+      <w:r>
+        <w:rPr>
+          <w:rFonts w:eastAsia="Times New Roman" w:cs="Times New Roman"/>
+          <w:spacing w:val="-1"/>
+        </w:rPr>
+        <w:t>{{</w:t>
+      </w:r>
+      <w:proofErr w:type="gramStart"/>
+      <w:r>
+        <w:rPr>
+          <w:rFonts w:eastAsia="Times New Roman" w:cs="Times New Roman"/>
+          <w:spacing w:val="-1"/>
+        </w:rPr>
+        <w:t>subpoena.issue</w:t>
+      </w:r>
+      <w:proofErr w:type="gramEnd"/>
+      <w:r>
+        <w:rPr>
+          <w:rFonts w:eastAsia="Times New Roman" w:cs="Times New Roman"/>
+          <w:spacing w:val="-1"/>
+        </w:rPr>
+        <w:t>_</w:t>
+      </w:r>
+      <w:proofErr w:type="gramStart"/>
+      <w:r>
+        <w:rPr>
+          <w:rFonts w:eastAsia="Times New Roman" w:cs="Times New Roman"/>
+          <w:spacing w:val="-1"/>
+        </w:rPr>
+        <w:t>date}}</w:t>
+      </w:r>
+      <w:r>
+        <w:rPr>
+          <w:rFonts w:eastAsia="Times New Roman" w:cs="Times New Roman"/>
+          <w:spacing w:val="-1"/>
+        </w:rPr>
+        <w:t>.</w:t>
+      </w:r>
+      <w:proofErr w:type="gramEnd"/>
+    </w:p>
+    <w:p>
+      <w:pPr>
+        <w:rPr>
+          <w:rFonts w:cs="Times New Roman"/>
+        </w:rPr>
+      </w:pPr>
+      <w:r>
+        <w:rPr>
+          <w:rFonts w:cs="Times New Roman"/>
+        </w:rPr>
+        <w:t xml:space="preserve">The purpose of this subpoena is to obtain court-admissible documents to be used in the above-referenced </w:t>
+      </w:r>
+      <w:r>
+        <w:rPr>
+          <w:rFonts w:cs="Times New Roman"/>
+        </w:rPr>
+        <w:t>matter</w:t>
+      </w:r>
+      <w:r>
+        <w:rPr>
+          <w:rFonts w:cs="Times New Roman"/>
+        </w:rPr>
+        <w:t>. It does not relate to a lawsuit in which {{subpoena.witness.name_</w:t>
+      </w:r>
+      <w:proofErr w:type="gramStart"/>
+      <w:r>
+        <w:rPr>
+          <w:rFonts w:cs="Times New Roman"/>
+        </w:rPr>
+        <w:t>full(</w:t>
+      </w:r>
+      <w:proofErr w:type="gramEnd"/>
+      <w:r>
+        <w:rPr>
+          <w:rFonts w:cs="Times New Roman"/>
+        </w:rPr>
+        <w:t>)}} is a party.</w:t>
+      </w:r>
+    </w:p>
+    <w:p>
+      <w:pPr>
+        <w:spacing w:before="0"/>
+        <w:rPr>
+          <w:rFonts w:cs="Times New Roman"/>
+        </w:rPr>
+      </w:pPr>
+    </w:p>
+    <w:p>
+      <w:pPr>
+        <w:spacing w:before="0"/>
+        <w:rPr>
+          <w:rFonts w:cs="Times New Roman"/>
+        </w:rPr>
+      </w:pPr>
+      <w:r>
+        <w:rPr>
+          <w:rFonts w:cs="Times New Roman"/>
+        </w:rPr>
+        <w:t>I</w:t>
+      </w:r>
+      <w:r>
+        <w:rPr>
+          <w:rFonts w:cs="Times New Roman"/>
+        </w:rPr>
+        <w:t xml:space="preserve">f </w:t>
+      </w:r>
+      <w:r>
+        <w:rPr>
+          <w:rFonts w:cs="Times New Roman"/>
+        </w:rPr>
+        <w:t>we receive</w:t>
+      </w:r>
+      <w:r>
+        <w:rPr>
+          <w:rFonts w:cs="Times New Roman"/>
+        </w:rPr>
+        <w:t xml:space="preserve"> the requested documents</w:t>
+      </w:r>
+      <w:r>
+        <w:rPr>
+          <w:rFonts w:cs="Times New Roman"/>
+        </w:rPr>
+        <w:t xml:space="preserve"> </w:t>
+      </w:r>
+      <w:r>
+        <w:rPr>
+          <w:rFonts w:cs="Times New Roman"/>
+          <w:u w:val="single"/>
+        </w:rPr>
+        <w:t>with an executed affidavit for business records</w:t>
+      </w:r>
+      <w:r>
+        <w:rPr>
+          <w:rFonts w:cs="Times New Roman"/>
+        </w:rPr>
+        <w:t xml:space="preserve"> on or before </w:t>
+      </w:r>
+      <w:r>
+        <w:rPr>
+          <w:rFonts w:cs="Times New Roman"/>
+        </w:rPr>
+        <w:t>{{subpoena.</w:t>
+      </w:r>
+      <w:r>
+        <w:rPr>
+          <w:rFonts w:cs="Times New Roman"/>
+        </w:rPr>
+        <w:t>due</w:t>
+      </w:r>
+      <w:r>
+        <w:rPr>
+          <w:rFonts w:cs="Times New Roman"/>
+        </w:rPr>
+        <w:t>_</w:t>
+      </w:r>
+      <w:proofErr w:type="gramStart"/>
+      <w:r>
+        <w:rPr>
+          <w:rFonts w:cs="Times New Roman"/>
+        </w:rPr>
+        <w:t>date}}</w:t>
+      </w:r>
+      <w:r>
+        <w:rPr>
+          <w:rFonts w:cs="Times New Roman"/>
+        </w:rPr>
+        <w:t>,</w:t>
+      </w:r>
+      <w:proofErr w:type="gramEnd"/>
+      <w:r>
+        <w:rPr>
+          <w:rFonts w:cs="Times New Roman"/>
+        </w:rPr>
+        <w:t xml:space="preserve"> I will release </w:t>
+      </w:r>
+      <w:r>
+        <w:rPr>
+          <w:rFonts w:cs="Times New Roman"/>
+        </w:rPr>
+        <w:t>{{subpoena.witness.name_</w:t>
+      </w:r>
+      <w:proofErr w:type="gramStart"/>
+      <w:r>
+        <w:rPr>
+          <w:rFonts w:cs="Times New Roman"/>
+        </w:rPr>
+        <w:t>full(</w:t>
+      </w:r>
+      <w:proofErr w:type="gramEnd"/>
+      <w:r>
+        <w:rPr>
+          <w:rFonts w:cs="Times New Roman"/>
+        </w:rPr>
+        <w:t>)}}</w:t>
+      </w:r>
+      <w:r>
+        <w:rPr>
+          <w:rFonts w:cs="Times New Roman"/>
+        </w:rPr>
+        <w:t xml:space="preserve"> from</w:t>
+      </w:r>
+      <w:r>
+        <w:rPr>
+          <w:rFonts w:cs="Times New Roman"/>
+        </w:rPr>
+        <w:t xml:space="preserve"> </w:t>
+      </w:r>
+      <w:r>
+        <w:rPr>
+          <w:rFonts w:cs="Times New Roman"/>
+        </w:rPr>
+        <w:t xml:space="preserve">the </w:t>
+      </w:r>
+      <w:r>
+        <w:rPr>
+          <w:rFonts w:cs="Times New Roman"/>
+        </w:rPr>
+        <w:t>s</w:t>
+      </w:r>
+      <w:r>
+        <w:rPr>
+          <w:rFonts w:cs="Times New Roman"/>
+        </w:rPr>
+        <w:t>ubpoena and requirement to appear.</w:t>
+      </w:r>
+    </w:p>
+    <w:p>
+      <w:pPr>
+        <w:rPr>
+          <w:rFonts w:cs="Times New Roman"/>
+        </w:rPr>
+      </w:pPr>
+      <w:r>
+        <w:rPr>
+          <w:rFonts w:cs="Times New Roman"/>
+        </w:rPr>
+        <w:t xml:space="preserve">You </w:t>
+      </w:r>
+      <w:r>
+        <w:rPr>
+          <w:rFonts w:cs="Times New Roman"/>
+        </w:rPr>
+        <w:t>can</w:t>
+      </w:r>
+      <w:r>
+        <w:rPr>
+          <w:rFonts w:cs="Times New Roman"/>
+        </w:rPr>
+        <w:t xml:space="preserve"> submit documents </w:t>
+      </w:r>
+      <w:r>
+        <w:rPr>
+          <w:rFonts w:cs="Times New Roman"/>
+        </w:rPr>
+        <w:t xml:space="preserve">through this secure </w:t>
+      </w:r>
+      <w:proofErr w:type="gramStart"/>
+      <w:r>
+        <w:rPr>
+          <w:rFonts w:cs="Times New Roman"/>
+        </w:rPr>
+        <w:t>link:</w:t>
+      </w:r>
+      <w:r>
+        <w:rPr>
+          <w:rFonts w:cs="Times New Roman"/>
+        </w:rPr>
+        <w:t xml:space="preserve"> </w:t>
+      </w:r>
+      <w:r>
+        <w:rPr>
+          <w:rFonts w:cs="Times New Roman"/>
+        </w:rPr>
+        <w:t>{{subpoena.</w:t>
+      </w:r>
+      <w:r>
+        <w:rPr>
+          <w:rFonts w:cs="Times New Roman"/>
+        </w:rPr>
+        <w:t>secure</w:t>
+      </w:r>
+      <w:proofErr w:type="gramEnd"/>
+      <w:r>
+        <w:rPr>
+          <w:rFonts w:cs="Times New Roman"/>
+        </w:rPr>
+        <w:t>_link}}</w:t>
+      </w:r>
+    </w:p>
+    <w:p>
+      <w:pPr>
+        <w:spacing w:before="0"/>
+        <w:rPr>
+          <w:rFonts w:cs="Times New Roman"/>
+        </w:rPr>
+      </w:pPr>
+    </w:p>
+    <w:p>
+      <w:pPr>
+        <w:spacing w:before="0"/>
+        <w:rPr>
+          <w:rFonts w:cs="Times New Roman"/>
+        </w:rPr>
+      </w:pPr>
+      <w:r>
+        <w:rPr>
+          <w:rFonts w:cs="Times New Roman"/>
+        </w:rPr>
+        <w:t xml:space="preserve">If you experience difficulty uploading documents using the above link, </w:t>
+      </w:r>
+      <w:r>
+        <w:rPr>
+          <w:rFonts w:cs="Times New Roman"/>
+        </w:rPr>
+        <w:t xml:space="preserve">please contact </w:t>
+      </w:r>
+      <w:r>
+        <w:rPr>
+          <w:rFonts w:cs="Times New Roman"/>
+        </w:rPr>
+        <w:t>our</w:t>
+      </w:r>
+      <w:r>
+        <w:rPr>
+          <w:rFonts w:cs="Times New Roman"/>
+        </w:rPr>
+        <w:t xml:space="preserve"> </w:t>
+      </w:r>
+      <w:proofErr w:type="gramStart"/>
+      <w:r>
+        <w:rPr>
+          <w:rFonts w:cs="Times New Roman"/>
+        </w:rPr>
+        <w:t xml:space="preserve">paralegal, </w:t>
+      </w:r>
+      <w:r>
+        <w:rPr>
+          <w:rFonts w:cs="Times New Roman"/>
+        </w:rPr>
+        <w:t>{{</w:t>
+      </w:r>
+      <w:proofErr w:type="gramEnd"/>
+      <w:r>
+        <w:rPr>
+          <w:rFonts w:cs="Times New Roman"/>
+        </w:rPr>
+        <w:t>subpoena.paralegal.name_</w:t>
+      </w:r>
+      <w:proofErr w:type="gramStart"/>
+      <w:r>
+        <w:rPr>
+          <w:rFonts w:cs="Times New Roman"/>
+        </w:rPr>
+        <w:t>full(</w:t>
+      </w:r>
+      <w:proofErr w:type="gramEnd"/>
+      <w:r>
+        <w:rPr>
+          <w:rFonts w:cs="Times New Roman"/>
+        </w:rPr>
+        <w:t>)}}</w:t>
+      </w:r>
+      <w:r>
+        <w:rPr>
+          <w:rFonts w:cs="Times New Roman"/>
+        </w:rPr>
+        <w:t>,</w:t>
+      </w:r>
+      <w:r>
+        <w:rPr>
+          <w:rFonts w:cs="Times New Roman"/>
+        </w:rPr>
+        <w:t xml:space="preserve"> at </w:t>
+      </w:r>
+      <w:r>
+        <w:rPr>
+          <w:rFonts w:cs="Times New Roman"/>
+        </w:rPr>
+        <w:t>{{</w:t>
+      </w:r>
+      <w:r>
+        <w:rPr>
+          <w:rFonts w:cs="Times New Roman"/>
+        </w:rPr>
+        <w:t>phone_number_</w:t>
+      </w:r>
+      <w:r>
+        <w:rPr>
+          <w:rFonts w:cs="Times New Roman"/>
+        </w:rPr>
+        <w:t>formatted</w:t>
+      </w:r>
+      <w:r>
+        <w:rPr>
+          <w:rFonts w:cs="Times New Roman"/>
+        </w:rPr>
+        <w:t xml:space="preserve"> </w:t>
+      </w:r>
       <w:r>
         <w:rPr>
           <w:rFonts w:cs="Times New Roman"/>
         </w:rPr>
         <w:t>(</w:t>
       </w:r>
-      <w:proofErr w:type="gramEnd"/>
+      <w:r>
+        <w:rPr>
+          <w:rFonts w:cs="Times New Roman"/>
+        </w:rPr>
+        <w:t>subpoena.paralegal.telephone_number</w:t>
+      </w:r>
       <w:r>
         <w:rPr>
           <w:rFonts w:cs="Times New Roman"/>
@@ -950,637 +1337,6 @@
         <w:rPr>
           <w:rFonts w:cs="Times New Roman"/>
         </w:rPr>
-        <w:t>}}</w:t>
-      </w:r>
-      <w:r>
-        <w:rPr>
-          <w:rFonts w:cs="Times New Roman"/>
-        </w:rPr>
-        <w:t xml:space="preserve"> provide certain documents</w:t>
-      </w:r>
-      <w:r>
-        <w:rPr>
-          <w:rFonts w:cs="Times New Roman"/>
-        </w:rPr>
-        <w:t xml:space="preserve"> by {{</w:t>
-      </w:r>
-      <w:proofErr w:type="spellStart"/>
-      <w:r>
-        <w:rPr>
-          <w:rFonts w:cs="Times New Roman"/>
-        </w:rPr>
-        <w:t>subpoena.due_</w:t>
-      </w:r>
-      <w:proofErr w:type="gramStart"/>
-      <w:r>
-        <w:rPr>
-          <w:rFonts w:cs="Times New Roman"/>
-        </w:rPr>
-        <w:t>date</w:t>
-      </w:r>
-      <w:proofErr w:type="spellEnd"/>
-      <w:r>
-        <w:rPr>
-          <w:rFonts w:cs="Times New Roman"/>
-        </w:rPr>
-        <w:t>}}</w:t>
-      </w:r>
-      <w:r>
-        <w:rPr>
-          <w:rFonts w:cs="Times New Roman"/>
-        </w:rPr>
-        <w:t>,</w:t>
-      </w:r>
-      <w:proofErr w:type="gramEnd"/>
-      <w:r>
-        <w:rPr>
-          <w:rFonts w:cs="Times New Roman"/>
-        </w:rPr>
-        <w:t xml:space="preserve"> but you can produce them sooner</w:t>
-      </w:r>
-      <w:r>
-        <w:rPr>
-          <w:rFonts w:eastAsia="Times New Roman" w:cs="Times New Roman"/>
-          <w:spacing w:val="-1"/>
-        </w:rPr>
-        <w:t xml:space="preserve">. </w:t>
-      </w:r>
-      <w:r>
-        <w:rPr>
-          <w:rFonts w:eastAsia="Times New Roman" w:cs="Times New Roman"/>
-          <w:spacing w:val="-1"/>
-        </w:rPr>
-        <w:t>W</w:t>
-      </w:r>
-      <w:r>
-        <w:rPr>
-          <w:rFonts w:eastAsia="Times New Roman" w:cs="Times New Roman"/>
-          <w:spacing w:val="-1"/>
-        </w:rPr>
-        <w:t>e</w:t>
-      </w:r>
-      <w:r>
-        <w:rPr>
-          <w:rFonts w:eastAsia="Times New Roman" w:cs="Times New Roman"/>
-          <w:spacing w:val="-1"/>
-        </w:rPr>
-        <w:t xml:space="preserve"> will </w:t>
-      </w:r>
-      <w:r>
-        <w:rPr>
-          <w:rFonts w:eastAsia="Times New Roman" w:cs="Times New Roman"/>
-          <w:spacing w:val="-1"/>
-        </w:rPr>
-        <w:t xml:space="preserve">issue the </w:t>
-      </w:r>
-      <w:r>
-        <w:rPr>
-          <w:rFonts w:eastAsia="Times New Roman" w:cs="Times New Roman"/>
-          <w:spacing w:val="-1"/>
-        </w:rPr>
-        <w:t xml:space="preserve">enclosed </w:t>
-      </w:r>
-      <w:r>
-        <w:rPr>
-          <w:rFonts w:eastAsia="Times New Roman" w:cs="Times New Roman"/>
-          <w:spacing w:val="-1"/>
-        </w:rPr>
-        <w:t>{{</w:t>
-      </w:r>
-      <w:proofErr w:type="spellStart"/>
-      <w:r>
-        <w:rPr>
-          <w:rFonts w:eastAsia="Times New Roman" w:cs="Times New Roman"/>
-          <w:spacing w:val="-1"/>
-        </w:rPr>
-        <w:t>subpoena_description</w:t>
-      </w:r>
-      <w:proofErr w:type="spellEnd"/>
-      <w:r>
-        <w:rPr>
-          <w:rFonts w:eastAsia="Times New Roman" w:cs="Times New Roman"/>
-          <w:spacing w:val="-1"/>
-        </w:rPr>
-        <w:t>}}</w:t>
-      </w:r>
-      <w:r>
-        <w:rPr>
-          <w:rFonts w:eastAsia="Times New Roman" w:cs="Times New Roman"/>
-          <w:spacing w:val="-1"/>
-        </w:rPr>
-        <w:t xml:space="preserve"> </w:t>
-      </w:r>
-      <w:r>
-        <w:rPr>
-          <w:rFonts w:eastAsia="Times New Roman" w:cs="Times New Roman"/>
-          <w:spacing w:val="-1"/>
-        </w:rPr>
-        <w:t xml:space="preserve">to you </w:t>
-      </w:r>
-      <w:r>
-        <w:rPr>
-          <w:rFonts w:eastAsia="Times New Roman" w:cs="Times New Roman"/>
-          <w:spacing w:val="-1"/>
-        </w:rPr>
-        <w:t xml:space="preserve">on </w:t>
-      </w:r>
-      <w:r>
-        <w:rPr>
-          <w:rFonts w:eastAsia="Times New Roman" w:cs="Times New Roman"/>
-          <w:spacing w:val="-1"/>
-        </w:rPr>
-        <w:t>{{</w:t>
-      </w:r>
-      <w:proofErr w:type="spellStart"/>
-      <w:proofErr w:type="gramStart"/>
-      <w:r>
-        <w:rPr>
-          <w:rFonts w:eastAsia="Times New Roman" w:cs="Times New Roman"/>
-          <w:spacing w:val="-1"/>
-        </w:rPr>
-        <w:t>subpoena.issue</w:t>
-      </w:r>
-      <w:proofErr w:type="gramEnd"/>
-      <w:r>
-        <w:rPr>
-          <w:rFonts w:eastAsia="Times New Roman" w:cs="Times New Roman"/>
-          <w:spacing w:val="-1"/>
-        </w:rPr>
-        <w:t>_</w:t>
-      </w:r>
-      <w:proofErr w:type="gramStart"/>
-      <w:r>
-        <w:rPr>
-          <w:rFonts w:eastAsia="Times New Roman" w:cs="Times New Roman"/>
-          <w:spacing w:val="-1"/>
-        </w:rPr>
-        <w:t>date</w:t>
-      </w:r>
-      <w:proofErr w:type="spellEnd"/>
-      <w:r>
-        <w:rPr>
-          <w:rFonts w:eastAsia="Times New Roman" w:cs="Times New Roman"/>
-          <w:spacing w:val="-1"/>
-        </w:rPr>
-        <w:t>}}</w:t>
-      </w:r>
-      <w:r>
-        <w:rPr>
-          <w:rFonts w:eastAsia="Times New Roman" w:cs="Times New Roman"/>
-          <w:spacing w:val="-1"/>
-        </w:rPr>
-        <w:t>.</w:t>
-      </w:r>
-      <w:proofErr w:type="gramEnd"/>
-    </w:p>
-    <w:p>
-      <w:pPr>
-        <w:rPr>
-          <w:rFonts w:cs="Times New Roman"/>
-        </w:rPr>
-      </w:pPr>
-      <w:r>
-        <w:rPr>
-          <w:rFonts w:cs="Times New Roman"/>
-        </w:rPr>
-        <w:t xml:space="preserve">The purpose of this subpoena is to obtain court-admissible documents to be used in the above-referenced </w:t>
-      </w:r>
-      <w:r>
-        <w:rPr>
-          <w:rFonts w:cs="Times New Roman"/>
-        </w:rPr>
-        <w:t>matter</w:t>
-      </w:r>
-      <w:r>
-        <w:rPr>
-          <w:rFonts w:cs="Times New Roman"/>
-        </w:rPr>
-        <w:t>. It does not relate to a lawsuit in which {{</w:t>
-      </w:r>
-      <w:proofErr w:type="spellStart"/>
-      <w:r>
-        <w:rPr>
-          <w:rFonts w:cs="Times New Roman"/>
-        </w:rPr>
-        <w:t>subpoena.witness.name_</w:t>
-      </w:r>
-      <w:proofErr w:type="gramStart"/>
-      <w:r>
-        <w:rPr>
-          <w:rFonts w:cs="Times New Roman"/>
-        </w:rPr>
-        <w:t>full</w:t>
-      </w:r>
-      <w:proofErr w:type="spellEnd"/>
-      <w:r>
-        <w:rPr>
-          <w:rFonts w:cs="Times New Roman"/>
-        </w:rPr>
-        <w:t>(</w:t>
-      </w:r>
-      <w:proofErr w:type="gramEnd"/>
-      <w:r>
-        <w:rPr>
-          <w:rFonts w:cs="Times New Roman"/>
-        </w:rPr>
-        <w:t>)}} is a party.</w:t>
-      </w:r>
-    </w:p>
-    <w:p>
-      <w:pPr>
-        <w:spacing w:before="0"/>
-        <w:rPr>
-          <w:rFonts w:cs="Times New Roman"/>
-        </w:rPr>
-      </w:pPr>
-    </w:p>
-    <w:p>
-      <w:pPr>
-        <w:spacing w:before="0"/>
-        <w:rPr>
-          <w:rFonts w:cs="Times New Roman"/>
-        </w:rPr>
-      </w:pPr>
-      <w:r>
-        <w:rPr>
-          <w:rFonts w:cs="Times New Roman"/>
-        </w:rPr>
-        <w:t>I</w:t>
-      </w:r>
-      <w:r>
-        <w:rPr>
-          <w:rFonts w:cs="Times New Roman"/>
-        </w:rPr>
-        <w:t xml:space="preserve">f </w:t>
-      </w:r>
-      <w:r>
-        <w:rPr>
-          <w:rFonts w:cs="Times New Roman"/>
-        </w:rPr>
-        <w:t>we receive</w:t>
-      </w:r>
-      <w:r>
-        <w:rPr>
-          <w:rFonts w:cs="Times New Roman"/>
-        </w:rPr>
-        <w:t xml:space="preserve"> the requested documents</w:t>
-      </w:r>
-      <w:r>
-        <w:rPr>
-          <w:rFonts w:cs="Times New Roman"/>
-        </w:rPr>
-        <w:t xml:space="preserve"> </w:t>
-      </w:r>
-      <w:r>
-        <w:rPr>
-          <w:rFonts w:cs="Times New Roman"/>
-          <w:u w:val="single"/>
-        </w:rPr>
-        <w:t>with an executed affidavit for business records</w:t>
-      </w:r>
-      <w:r>
-        <w:rPr>
-          <w:rFonts w:cs="Times New Roman"/>
-        </w:rPr>
-        <w:t xml:space="preserve"> on or before </w:t>
-      </w:r>
-      <w:r>
-        <w:rPr>
-          <w:rFonts w:cs="Times New Roman"/>
-        </w:rPr>
-        <w:t>{{</w:t>
-      </w:r>
-      <w:proofErr w:type="spellStart"/>
-      <w:r>
-        <w:rPr>
-          <w:rFonts w:cs="Times New Roman"/>
-        </w:rPr>
-        <w:t>subpoena.</w:t>
-      </w:r>
-      <w:r>
-        <w:rPr>
-          <w:rFonts w:cs="Times New Roman"/>
-        </w:rPr>
-        <w:t>due</w:t>
-      </w:r>
-      <w:r>
-        <w:rPr>
-          <w:rFonts w:cs="Times New Roman"/>
-        </w:rPr>
-        <w:t>_</w:t>
-      </w:r>
-      <w:proofErr w:type="gramStart"/>
-      <w:r>
-        <w:rPr>
-          <w:rFonts w:cs="Times New Roman"/>
-        </w:rPr>
-        <w:t>date</w:t>
-      </w:r>
-      <w:proofErr w:type="spellEnd"/>
-      <w:r>
-        <w:rPr>
-          <w:rFonts w:cs="Times New Roman"/>
-        </w:rPr>
-        <w:t>}}</w:t>
-      </w:r>
-      <w:r>
-        <w:rPr>
-          <w:rFonts w:cs="Times New Roman"/>
-        </w:rPr>
-        <w:t>,</w:t>
-      </w:r>
-      <w:proofErr w:type="gramEnd"/>
-      <w:r>
-        <w:rPr>
-          <w:rFonts w:cs="Times New Roman"/>
-        </w:rPr>
-        <w:t xml:space="preserve"> I will release </w:t>
-      </w:r>
-      <w:r>
-        <w:rPr>
-          <w:rFonts w:cs="Times New Roman"/>
-        </w:rPr>
-        <w:t>{{</w:t>
-      </w:r>
-      <w:proofErr w:type="spellStart"/>
-      <w:r>
-        <w:rPr>
-          <w:rFonts w:cs="Times New Roman"/>
-        </w:rPr>
-        <w:t>subpoena.witness.name_</w:t>
-      </w:r>
-      <w:proofErr w:type="gramStart"/>
-      <w:r>
-        <w:rPr>
-          <w:rFonts w:cs="Times New Roman"/>
-        </w:rPr>
-        <w:t>full</w:t>
-      </w:r>
-      <w:proofErr w:type="spellEnd"/>
-      <w:r>
-        <w:rPr>
-          <w:rFonts w:cs="Times New Roman"/>
-        </w:rPr>
-        <w:t>(</w:t>
-      </w:r>
-      <w:proofErr w:type="gramEnd"/>
-      <w:r>
-        <w:rPr>
-          <w:rFonts w:cs="Times New Roman"/>
-        </w:rPr>
-        <w:t>)}}</w:t>
-      </w:r>
-      <w:r>
-        <w:rPr>
-          <w:rFonts w:cs="Times New Roman"/>
-        </w:rPr>
-        <w:t xml:space="preserve"> from</w:t>
-      </w:r>
-      <w:r>
-        <w:rPr>
-          <w:rFonts w:cs="Times New Roman"/>
-        </w:rPr>
-        <w:t xml:space="preserve"> </w:t>
-      </w:r>
-      <w:r>
-        <w:rPr>
-          <w:rFonts w:cs="Times New Roman"/>
-        </w:rPr>
-        <w:t xml:space="preserve">the </w:t>
-      </w:r>
-      <w:r>
-        <w:rPr>
-          <w:rFonts w:cs="Times New Roman"/>
-        </w:rPr>
-        <w:t>s</w:t>
-      </w:r>
-      <w:r>
-        <w:rPr>
-          <w:rFonts w:cs="Times New Roman"/>
-        </w:rPr>
-        <w:t>ubpoena and requirement to appear.</w:t>
-      </w:r>
-    </w:p>
-    <w:p>
-      <w:pPr>
-        <w:rPr>
-          <w:rFonts w:cs="Times New Roman"/>
-        </w:rPr>
-      </w:pPr>
-      <w:r>
-        <w:rPr>
-          <w:rFonts w:cs="Times New Roman"/>
-        </w:rPr>
-        <w:t xml:space="preserve">You </w:t>
-      </w:r>
-      <w:r>
-        <w:rPr>
-          <w:rFonts w:cs="Times New Roman"/>
-        </w:rPr>
-        <w:t>can</w:t>
-      </w:r>
-      <w:r>
-        <w:rPr>
-          <w:rFonts w:cs="Times New Roman"/>
-        </w:rPr>
-        <w:t xml:space="preserve"> submit documents </w:t>
-      </w:r>
-      <w:r>
-        <w:rPr>
-          <w:rFonts w:cs="Times New Roman"/>
-        </w:rPr>
-        <w:t xml:space="preserve">through this secure </w:t>
-      </w:r>
-      <w:proofErr w:type="gramStart"/>
-      <w:r>
-        <w:rPr>
-          <w:rFonts w:cs="Times New Roman"/>
-        </w:rPr>
-        <w:t>link:</w:t>
-      </w:r>
-      <w:r>
-        <w:rPr>
-          <w:rFonts w:cs="Times New Roman"/>
-        </w:rPr>
-        <w:t xml:space="preserve"> </w:t>
-      </w:r>
-      <w:r>
-        <w:rPr>
-          <w:rFonts w:cs="Times New Roman"/>
-        </w:rPr>
-        <w:t>{{</w:t>
-      </w:r>
-      <w:proofErr w:type="spellStart"/>
-      <w:r>
-        <w:rPr>
-          <w:rFonts w:cs="Times New Roman"/>
-        </w:rPr>
-        <w:t>subpoena.</w:t>
-      </w:r>
-      <w:r>
-        <w:rPr>
-          <w:rFonts w:cs="Times New Roman"/>
-        </w:rPr>
-        <w:t>secure</w:t>
-      </w:r>
-      <w:proofErr w:type="gramEnd"/>
-      <w:r>
-        <w:rPr>
-          <w:rFonts w:cs="Times New Roman"/>
-        </w:rPr>
-        <w:t>_link</w:t>
-      </w:r>
-      <w:proofErr w:type="spellEnd"/>
-      <w:r>
-        <w:rPr>
-          <w:rFonts w:cs="Times New Roman"/>
-        </w:rPr>
-        <w:t>}}</w:t>
-      </w:r>
-    </w:p>
-    <w:p>
-      <w:pPr>
-        <w:spacing w:before="0"/>
-        <w:rPr>
-          <w:rFonts w:cs="Times New Roman"/>
-        </w:rPr>
-      </w:pPr>
-    </w:p>
-    <w:p>
-      <w:pPr>
-        <w:spacing w:before="0"/>
-        <w:rPr>
-          <w:rFonts w:cs="Times New Roman"/>
-        </w:rPr>
-      </w:pPr>
-      <w:r>
-        <w:rPr>
-          <w:rFonts w:cs="Times New Roman"/>
-        </w:rPr>
-        <w:t xml:space="preserve">If you experience difficulty uploading documents using the above link, </w:t>
-      </w:r>
-      <w:r>
-        <w:rPr>
-          <w:rFonts w:cs="Times New Roman"/>
-        </w:rPr>
-        <w:t xml:space="preserve">please contact </w:t>
-      </w:r>
-      <w:r>
-        <w:rPr>
-          <w:rFonts w:cs="Times New Roman"/>
-        </w:rPr>
-        <w:t>our</w:t>
-      </w:r>
-      <w:r>
-        <w:rPr>
-          <w:rFonts w:cs="Times New Roman"/>
-        </w:rPr>
-        <w:t xml:space="preserve"> </w:t>
-      </w:r>
-      <w:proofErr w:type="gramStart"/>
-      <w:r>
-        <w:rPr>
-          <w:rFonts w:cs="Times New Roman"/>
-        </w:rPr>
-        <w:t xml:space="preserve">paralegal, </w:t>
-      </w:r>
-      <w:r>
-        <w:rPr>
-          <w:rFonts w:cs="Times New Roman"/>
-        </w:rPr>
-        <w:t>{{</w:t>
-      </w:r>
-      <w:proofErr w:type="spellStart"/>
-      <w:proofErr w:type="gramEnd"/>
-      <w:r>
-        <w:rPr>
-          <w:rFonts w:cs="Times New Roman"/>
-        </w:rPr>
-        <w:t>subpoena.paralegal.name_</w:t>
-      </w:r>
-      <w:proofErr w:type="gramStart"/>
-      <w:r>
-        <w:rPr>
-          <w:rFonts w:cs="Times New Roman"/>
-        </w:rPr>
-        <w:t>full</w:t>
-      </w:r>
-      <w:proofErr w:type="spellEnd"/>
-      <w:r>
-        <w:rPr>
-          <w:rFonts w:cs="Times New Roman"/>
-        </w:rPr>
-        <w:t>(</w:t>
-      </w:r>
-      <w:proofErr w:type="gramEnd"/>
-      <w:r>
-        <w:rPr>
-          <w:rFonts w:cs="Times New Roman"/>
-        </w:rPr>
-        <w:t>)}}</w:t>
-      </w:r>
-      <w:r>
-        <w:rPr>
-          <w:rFonts w:cs="Times New Roman"/>
-        </w:rPr>
-        <w:t>,</w:t>
-      </w:r>
-      <w:r>
-        <w:rPr>
-          <w:rFonts w:cs="Times New Roman"/>
-        </w:rPr>
-        <w:t xml:space="preserve"> at </w:t>
-      </w:r>
-      <w:r>
-        <w:rPr>
-          <w:rFonts w:cs="Times New Roman"/>
-        </w:rPr>
-        <w:t>{{</w:t>
-      </w:r>
-      <w:proofErr w:type="spellStart"/>
-      <w:r>
-        <w:rPr>
-          <w:rFonts w:cs="Times New Roman"/>
-        </w:rPr>
-        <w:t>phone_number_</w:t>
-      </w:r>
-      <w:r>
-        <w:rPr>
-          <w:rFonts w:cs="Times New Roman"/>
-        </w:rPr>
-        <w:t>formatted</w:t>
-      </w:r>
-      <w:proofErr w:type="spellEnd"/>
-      <w:r>
-        <w:rPr>
-          <w:rFonts w:cs="Times New Roman"/>
-        </w:rPr>
-        <w:t xml:space="preserve"> </w:t>
-      </w:r>
-      <w:r>
-        <w:rPr>
-          <w:rFonts w:cs="Times New Roman"/>
-        </w:rPr>
-        <w:t>(</w:t>
-      </w:r>
-      <w:proofErr w:type="spellStart"/>
-      <w:r>
-        <w:rPr>
-          <w:rFonts w:cs="Times New Roman"/>
-        </w:rPr>
-        <w:t>subpoena.paralegal.telephone_number</w:t>
-      </w:r>
-      <w:proofErr w:type="spellEnd"/>
-      <w:r>
-        <w:rPr>
-          <w:rFonts w:cs="Times New Roman"/>
-        </w:rPr>
-        <w:t>)</w:t>
-      </w:r>
-      <w:r>
-        <w:rPr>
-          <w:rFonts w:cs="Times New Roman"/>
-        </w:rPr>
         <w:t xml:space="preserve">}} </w:t>
       </w:r>
       <w:r>
@@ -1593,21 +1349,7 @@
         <w:rPr>
           <w:rFonts w:cs="Times New Roman"/>
         </w:rPr>
-        <w:t>{{</w:t>
-      </w:r>
-      <w:proofErr w:type="spellStart"/>
-      <w:r>
-        <w:rPr>
-          <w:rFonts w:cs="Times New Roman"/>
-        </w:rPr>
-        <w:t>subpoena.paralegal.email</w:t>
-      </w:r>
-      <w:proofErr w:type="spellEnd"/>
-      <w:r>
-        <w:rPr>
-          <w:rFonts w:cs="Times New Roman"/>
-        </w:rPr>
-        <w:t xml:space="preserve">}} </w:t>
+        <w:t xml:space="preserve">{{subpoena.paralegal.email}} </w:t>
       </w:r>
       <w:r>
         <w:rPr>
@@ -1619,27 +1361,13 @@
         <w:rPr>
           <w:rFonts w:cs="Times New Roman"/>
         </w:rPr>
-        <w:t>{{</w:t>
-      </w:r>
-      <w:proofErr w:type="spellStart"/>
-      <w:r>
-        <w:rPr>
-          <w:rFonts w:cs="Times New Roman"/>
-        </w:rPr>
-        <w:t>subpoena.paralegal.pronoun_</w:t>
-      </w:r>
-      <w:r>
-        <w:rPr>
-          <w:rFonts w:cs="Times New Roman"/>
-        </w:rPr>
-        <w:t>subjective</w:t>
-      </w:r>
-      <w:proofErr w:type="spellEnd"/>
-      <w:r>
-        <w:rPr>
-          <w:rFonts w:cs="Times New Roman"/>
-        </w:rPr>
-        <w:t>()}}</w:t>
+        <w:t>{{subpoena.paralegal.pronoun_</w:t>
+      </w:r>
+      <w:r>
+        <w:rPr>
+          <w:rFonts w:cs="Times New Roman"/>
+        </w:rPr>
+        <w:t>subjective()}}</w:t>
       </w:r>
       <w:r>
         <w:rPr>
@@ -1704,23 +1432,13 @@
         </w:rPr>
         <w:t>{{</w:t>
       </w:r>
-      <w:proofErr w:type="spellStart"/>
-      <w:r>
-        <w:rPr>
-          <w:sz w:val="22"/>
-          <w:szCs w:val="22"/>
-        </w:rPr>
-        <w:t>phone_number_formatted</w:t>
-      </w:r>
-      <w:proofErr w:type="spellEnd"/>
-      <w:r>
-        <w:rPr>
-          <w:sz w:val="22"/>
-          <w:szCs w:val="22"/>
-        </w:rPr>
-        <w:t>(</w:t>
-      </w:r>
-      <w:proofErr w:type="spellStart"/>
+      <w:r>
+        <w:rPr>
+          <w:sz w:val="22"/>
+          <w:szCs w:val="22"/>
+        </w:rPr>
+        <w:t>phone_number_formatted(</w:t>
+      </w:r>
       <w:proofErr w:type="gramStart"/>
       <w:r>
         <w:rPr>
@@ -1745,7 +1463,6 @@
         </w:rPr>
         <w:t>number</w:t>
       </w:r>
-      <w:proofErr w:type="spellEnd"/>
       <w:r>
         <w:rPr>
           <w:sz w:val="22"/>
@@ -1808,23 +1525,7 @@
           <w:sz w:val="22"/>
           <w:szCs w:val="22"/>
         </w:rPr>
-        <w:t>{{</w:t>
-      </w:r>
-      <w:proofErr w:type="spellStart"/>
-      <w:r>
-        <w:rPr>
-          <w:sz w:val="22"/>
-          <w:szCs w:val="22"/>
-        </w:rPr>
-        <w:t>subpoena.paralegal.name_full</w:t>
-      </w:r>
-      <w:proofErr w:type="spellEnd"/>
-      <w:r>
-        <w:rPr>
-          <w:sz w:val="22"/>
-          <w:szCs w:val="22"/>
-        </w:rPr>
-        <w:t>()}</w:t>
+        <w:t>{{subpoena.paralegal.name_full()}</w:t>
       </w:r>
       <w:r>
         <w:rPr>
@@ -1994,46 +1695,94 @@
           <w:szCs w:val="22"/>
         </w:rPr>
         <w:lastRenderedPageBreak/>
+        <w:t>{{case.attorney.name_</w:t>
+      </w:r>
+      <w:proofErr w:type="gramStart"/>
+      <w:r>
+        <w:rPr>
+          <w:sz w:val="22"/>
+          <w:szCs w:val="22"/>
+        </w:rPr>
+        <w:t>full(</w:t>
+      </w:r>
+      <w:proofErr w:type="gramEnd"/>
+      <w:r>
+        <w:rPr>
+          <w:sz w:val="22"/>
+          <w:szCs w:val="22"/>
+        </w:rPr>
+        <w:t>)}</w:t>
+      </w:r>
+      <w:r>
+        <w:rPr>
+          <w:sz w:val="22"/>
+          <w:szCs w:val="22"/>
+        </w:rPr>
+        <w:t>}</w:t>
+      </w:r>
+    </w:p>
+    <w:p>
+      <w:pPr>
+        <w:spacing w:before="0"/>
+        <w:ind w:left="5040"/>
+        <w:rPr>
+          <w:rFonts w:eastAsia="Times New Roman" w:cs="Times New Roman"/>
+        </w:rPr>
+      </w:pPr>
+      <w:r>
+        <w:rPr>
+          <w:rFonts w:eastAsia="Times New Roman" w:cs="Times New Roman"/>
+        </w:rPr>
+        <w:t xml:space="preserve">State Bar </w:t>
+      </w:r>
+      <w:proofErr w:type="gramStart"/>
+      <w:r>
+        <w:rPr>
+          <w:rFonts w:eastAsia="Times New Roman" w:cs="Times New Roman"/>
+        </w:rPr>
+        <w:t xml:space="preserve">No. </w:t>
+      </w:r>
+      <w:r>
+        <w:rPr>
+          <w:rFonts w:eastAsia="Times New Roman" w:cs="Times New Roman"/>
+        </w:rPr>
         <w:t>{{</w:t>
       </w:r>
-      <w:proofErr w:type="spellStart"/>
-      <w:r>
-        <w:rPr>
-          <w:sz w:val="22"/>
-          <w:szCs w:val="22"/>
-        </w:rPr>
-        <w:t>case.attorney.name_</w:t>
+      <w:proofErr w:type="gramEnd"/>
+      <w:r>
+        <w:rPr>
+          <w:rFonts w:eastAsia="Times New Roman" w:cs="Times New Roman"/>
+        </w:rPr>
+        <w:t>case.attorney.bar_number}}</w:t>
+      </w:r>
+    </w:p>
+    <w:p>
+      <w:pPr>
+        <w:spacing w:before="0"/>
+        <w:ind w:left="5040"/>
+        <w:rPr>
+          <w:rFonts w:eastAsia="Times New Roman" w:cs="Times New Roman"/>
+        </w:rPr>
+      </w:pPr>
+      <w:r>
+        <w:rPr>
+          <w:rFonts w:cs="Times New Roman"/>
+        </w:rPr>
+        <w:t>{{</w:t>
       </w:r>
       <w:proofErr w:type="gramStart"/>
       <w:r>
         <w:rPr>
-          <w:sz w:val="22"/>
-          <w:szCs w:val="22"/>
-        </w:rPr>
-        <w:t>full</w:t>
-      </w:r>
-      <w:proofErr w:type="spellEnd"/>
-      <w:r>
-        <w:rPr>
-          <w:sz w:val="22"/>
-          <w:szCs w:val="22"/>
-        </w:rPr>
-        <w:t>(</w:t>
+          <w:rFonts w:cs="Times New Roman"/>
+        </w:rPr>
+        <w:t>case.attorney</w:t>
       </w:r>
       <w:proofErr w:type="gramEnd"/>
       <w:r>
         <w:rPr>
-          <w:sz w:val="22"/>
-          <w:szCs w:val="22"/>
-        </w:rPr>
-        <w:t>)}</w:t>
-      </w:r>
-      <w:r>
-        <w:rPr>
-          <w:sz w:val="22"/>
-          <w:szCs w:val="22"/>
-        </w:rPr>
-        <w:t>}</w:t>
+          <w:rFonts w:cs="Times New Roman"/>
+        </w:rPr>
+        <w:t>.email}}</w:t>
       </w:r>
     </w:p>
     <w:p>
@@ -2048,271 +1797,134 @@
         <w:rPr>
           <w:rFonts w:eastAsia="Times New Roman" w:cs="Times New Roman"/>
         </w:rPr>
-        <w:t xml:space="preserve">State Bar </w:t>
+        <w:t xml:space="preserve">Attorney for </w:t>
+      </w:r>
+      <w:r>
+        <w:rPr>
+          <w:rFonts w:eastAsia="Times New Roman" w:cs="Times New Roman"/>
+        </w:rPr>
+        <w:t>{{case.client.name_</w:t>
       </w:r>
       <w:proofErr w:type="gramStart"/>
       <w:r>
         <w:rPr>
           <w:rFonts w:eastAsia="Times New Roman" w:cs="Times New Roman"/>
         </w:rPr>
-        <w:t xml:space="preserve">No. </w:t>
-      </w:r>
-      <w:r>
-        <w:rPr>
-          <w:rFonts w:eastAsia="Times New Roman" w:cs="Times New Roman"/>
-        </w:rPr>
-        <w:t>{{</w:t>
-      </w:r>
-      <w:proofErr w:type="spellStart"/>
+        <w:t>full(</w:t>
+      </w:r>
       <w:proofErr w:type="gramEnd"/>
       <w:r>
         <w:rPr>
           <w:rFonts w:eastAsia="Times New Roman" w:cs="Times New Roman"/>
         </w:rPr>
-        <w:t>case.attorney.bar_number</w:t>
-      </w:r>
-      <w:proofErr w:type="spellEnd"/>
-      <w:r>
-        <w:rPr>
-          <w:rFonts w:eastAsia="Times New Roman" w:cs="Times New Roman"/>
-        </w:rPr>
-        <w:t>}}</w:t>
-      </w:r>
-    </w:p>
-    <w:p>
-      <w:pPr>
-        <w:spacing w:before="0"/>
-        <w:ind w:left="5040"/>
-        <w:rPr>
-          <w:rFonts w:eastAsia="Times New Roman" w:cs="Times New Roman"/>
-        </w:rPr>
-      </w:pPr>
-      <w:r>
-        <w:rPr>
-          <w:rFonts w:cs="Times New Roman"/>
-        </w:rPr>
-        <w:t>{{</w:t>
-      </w:r>
-      <w:proofErr w:type="spellStart"/>
+        <w:t>)}}</w:t>
+      </w:r>
+    </w:p>
+    <w:p>
+      <w:pPr>
+        <w:spacing w:before="0"/>
+        <w:rPr>
+          <w:rFonts w:eastAsia="Times New Roman" w:cs="Times New Roman"/>
+        </w:rPr>
+      </w:pPr>
+      <w:r>
+        <w:rPr>
+          <w:rFonts w:eastAsia="Times New Roman" w:cs="Times New Roman"/>
+          <w:u w:val="single"/>
+        </w:rPr>
+        <w:t>Enclosures</w:t>
+      </w:r>
+    </w:p>
+    <w:p>
+      <w:pPr>
+        <w:spacing w:before="0"/>
+        <w:rPr>
+          <w:rFonts w:eastAsia="Times New Roman" w:cs="Times New Roman"/>
+        </w:rPr>
+      </w:pPr>
+      <w:r>
+        <w:rPr>
+          <w:rFonts w:eastAsia="Times New Roman" w:cs="Times New Roman"/>
+        </w:rPr>
+        <w:t xml:space="preserve">Notice of Intent to Issue </w:t>
+      </w:r>
+      <w:r>
+        <w:rPr>
+          <w:rFonts w:eastAsia="Times New Roman" w:cs="Times New Roman"/>
+        </w:rPr>
+        <w:t>{{subpoena_description}}</w:t>
+      </w:r>
+    </w:p>
+    <w:p>
+      <w:pPr>
+        <w:spacing w:before="0"/>
+        <w:rPr>
+          <w:rFonts w:eastAsia="Times New Roman" w:cs="Times New Roman"/>
+        </w:rPr>
+      </w:pPr>
+      <w:r>
+        <w:rPr>
+          <w:rFonts w:eastAsia="Times New Roman" w:cs="Times New Roman"/>
+        </w:rPr>
+        <w:t>{{subpoena_description}}</w:t>
+      </w:r>
+    </w:p>
+    <w:p>
+      <w:pPr>
+        <w:spacing w:before="0"/>
+        <w:rPr>
+          <w:rFonts w:eastAsia="Times New Roman" w:cs="Times New Roman"/>
+        </w:rPr>
+      </w:pPr>
+      <w:r>
+        <w:rPr>
+          <w:rFonts w:eastAsia="Times New Roman" w:cs="Times New Roman"/>
+        </w:rPr>
+        <w:t>Affidavit for Business Records</w:t>
+      </w:r>
+    </w:p>
+    <w:p>
+      <w:pPr>
+        <w:spacing w:before="0"/>
+        <w:rPr>
+          <w:rFonts w:eastAsia="Times New Roman" w:cs="Times New Roman"/>
+        </w:rPr>
+      </w:pPr>
+    </w:p>
+    <w:p>
+      <w:pPr>
+        <w:spacing w:before="0"/>
+        <w:rPr>
+          <w:rFonts w:eastAsia="Times New Roman" w:cs="Times New Roman"/>
+        </w:rPr>
+      </w:pPr>
       <w:proofErr w:type="gramStart"/>
       <w:r>
         <w:rPr>
-          <w:rFonts w:cs="Times New Roman"/>
-        </w:rPr>
-        <w:t>case.attorney</w:t>
+          <w:rFonts w:eastAsia="Times New Roman" w:cs="Times New Roman"/>
+        </w:rPr>
+        <w:t>cc: {{</w:t>
       </w:r>
       <w:proofErr w:type="gramEnd"/>
       <w:r>
         <w:rPr>
-          <w:rFonts w:cs="Times New Roman"/>
-        </w:rPr>
-        <w:t>.email</w:t>
-      </w:r>
-      <w:proofErr w:type="spellEnd"/>
-      <w:r>
-        <w:rPr>
-          <w:rFonts w:cs="Times New Roman"/>
-        </w:rPr>
-        <w:t>}}</w:t>
-      </w:r>
-    </w:p>
-    <w:p>
-      <w:pPr>
-        <w:spacing w:before="0"/>
-        <w:ind w:left="5040"/>
-        <w:rPr>
-          <w:rFonts w:eastAsia="Times New Roman" w:cs="Times New Roman"/>
-        </w:rPr>
-      </w:pPr>
-      <w:r>
-        <w:rPr>
-          <w:rFonts w:eastAsia="Times New Roman" w:cs="Times New Roman"/>
-        </w:rPr>
-        <w:t xml:space="preserve">Attorney for </w:t>
-      </w:r>
-      <w:r>
-        <w:rPr>
-          <w:rFonts w:eastAsia="Times New Roman" w:cs="Times New Roman"/>
-        </w:rPr>
-        <w:t>{{</w:t>
-      </w:r>
-      <w:proofErr w:type="spellStart"/>
-      <w:r>
-        <w:rPr>
-          <w:rFonts w:eastAsia="Times New Roman" w:cs="Times New Roman"/>
-        </w:rPr>
-        <w:t>case.client.name_</w:t>
+          <w:rFonts w:eastAsia="Times New Roman" w:cs="Times New Roman"/>
+        </w:rPr>
+        <w:t>case.oc.name_</w:t>
       </w:r>
       <w:proofErr w:type="gramStart"/>
       <w:r>
         <w:rPr>
           <w:rFonts w:eastAsia="Times New Roman" w:cs="Times New Roman"/>
         </w:rPr>
-        <w:t>full</w:t>
-      </w:r>
-      <w:proofErr w:type="spellEnd"/>
-      <w:r>
-        <w:rPr>
-          <w:rFonts w:eastAsia="Times New Roman" w:cs="Times New Roman"/>
-        </w:rPr>
-        <w:t>(</w:t>
+        <w:t>full(</w:t>
       </w:r>
       <w:proofErr w:type="gramEnd"/>
       <w:r>
         <w:rPr>
           <w:rFonts w:eastAsia="Times New Roman" w:cs="Times New Roman"/>
         </w:rPr>
-        <w:t>)}}</w:t>
-      </w:r>
-    </w:p>
-    <w:p>
-      <w:pPr>
-        <w:spacing w:before="0"/>
-        <w:rPr>
-          <w:rFonts w:eastAsia="Times New Roman" w:cs="Times New Roman"/>
-        </w:rPr>
-      </w:pPr>
-      <w:r>
-        <w:rPr>
-          <w:rFonts w:eastAsia="Times New Roman" w:cs="Times New Roman"/>
-          <w:u w:val="single"/>
-        </w:rPr>
-        <w:t>Enclosures</w:t>
-      </w:r>
-    </w:p>
-    <w:p>
-      <w:pPr>
-        <w:spacing w:before="0"/>
-        <w:rPr>
-          <w:rFonts w:eastAsia="Times New Roman" w:cs="Times New Roman"/>
-        </w:rPr>
-      </w:pPr>
-      <w:r>
-        <w:rPr>
-          <w:rFonts w:eastAsia="Times New Roman" w:cs="Times New Roman"/>
-        </w:rPr>
-        <w:t xml:space="preserve">Notice of Intent to Issue </w:t>
-      </w:r>
-      <w:r>
-        <w:rPr>
-          <w:rFonts w:eastAsia="Times New Roman" w:cs="Times New Roman"/>
-        </w:rPr>
-        <w:t>{{</w:t>
-      </w:r>
-      <w:proofErr w:type="spellStart"/>
-      <w:r>
-        <w:rPr>
-          <w:rFonts w:eastAsia="Times New Roman" w:cs="Times New Roman"/>
-        </w:rPr>
-        <w:t>subpoena_description</w:t>
-      </w:r>
-      <w:proofErr w:type="spellEnd"/>
-      <w:r>
-        <w:rPr>
-          <w:rFonts w:eastAsia="Times New Roman" w:cs="Times New Roman"/>
-        </w:rPr>
-        <w:t>}}</w:t>
-      </w:r>
-    </w:p>
-    <w:p>
-      <w:pPr>
-        <w:spacing w:before="0"/>
-        <w:rPr>
-          <w:rFonts w:eastAsia="Times New Roman" w:cs="Times New Roman"/>
-        </w:rPr>
-      </w:pPr>
-      <w:r>
-        <w:rPr>
-          <w:rFonts w:eastAsia="Times New Roman" w:cs="Times New Roman"/>
-        </w:rPr>
-        <w:t>{{</w:t>
-      </w:r>
-      <w:proofErr w:type="spellStart"/>
-      <w:r>
-        <w:rPr>
-          <w:rFonts w:eastAsia="Times New Roman" w:cs="Times New Roman"/>
-        </w:rPr>
-        <w:t>subpoena_description</w:t>
-      </w:r>
-      <w:proofErr w:type="spellEnd"/>
-      <w:r>
-        <w:rPr>
-          <w:rFonts w:eastAsia="Times New Roman" w:cs="Times New Roman"/>
-        </w:rPr>
-        <w:t>}}</w:t>
-      </w:r>
-    </w:p>
-    <w:p>
-      <w:pPr>
-        <w:spacing w:before="0"/>
-        <w:rPr>
-          <w:rFonts w:eastAsia="Times New Roman" w:cs="Times New Roman"/>
-        </w:rPr>
-      </w:pPr>
-      <w:r>
-        <w:rPr>
-          <w:rFonts w:eastAsia="Times New Roman" w:cs="Times New Roman"/>
-        </w:rPr>
-        <w:t>Affidavit for Business Records</w:t>
-      </w:r>
-    </w:p>
-    <w:p>
-      <w:pPr>
-        <w:spacing w:before="0"/>
-        <w:rPr>
-          <w:rFonts w:eastAsia="Times New Roman" w:cs="Times New Roman"/>
-        </w:rPr>
-      </w:pPr>
-    </w:p>
-    <w:p>
-      <w:pPr>
-        <w:spacing w:before="0"/>
-        <w:rPr>
-          <w:rFonts w:eastAsia="Times New Roman" w:cs="Times New Roman"/>
-        </w:rPr>
-      </w:pPr>
-      <w:proofErr w:type="gramStart"/>
-      <w:r>
-        <w:rPr>
-          <w:rFonts w:eastAsia="Times New Roman" w:cs="Times New Roman"/>
-        </w:rPr>
-        <w:t>cc: {{</w:t>
-      </w:r>
-      <w:proofErr w:type="spellStart"/>
-      <w:proofErr w:type="gramEnd"/>
-      <w:r>
-        <w:rPr>
-          <w:rFonts w:eastAsia="Times New Roman" w:cs="Times New Roman"/>
-        </w:rPr>
-        <w:t>case.oc.name_</w:t>
-      </w:r>
-      <w:proofErr w:type="gramStart"/>
-      <w:r>
-        <w:rPr>
-          <w:rFonts w:eastAsia="Times New Roman" w:cs="Times New Roman"/>
-        </w:rPr>
-        <w:t>full</w:t>
-      </w:r>
-      <w:proofErr w:type="spellEnd"/>
-      <w:r>
-        <w:rPr>
-          <w:rFonts w:eastAsia="Times New Roman" w:cs="Times New Roman"/>
-        </w:rPr>
-        <w:t>(</w:t>
-      </w:r>
-      <w:proofErr w:type="gramEnd"/>
-      <w:r>
-        <w:rPr>
-          <w:rFonts w:eastAsia="Times New Roman" w:cs="Times New Roman"/>
-        </w:rPr>
-        <w:t>)}}, Esq., attorney for {{</w:t>
-      </w:r>
-      <w:proofErr w:type="spellStart"/>
-      <w:r>
-        <w:rPr>
-          <w:rFonts w:eastAsia="Times New Roman" w:cs="Times New Roman"/>
-        </w:rPr>
-        <w:t>case.o</w:t>
+        <w:t>)}}, Esq., attorney for {{case.o</w:t>
       </w:r>
       <w:r>
         <w:rPr>
@@ -2324,14 +1936,7 @@
         <w:rPr>
           <w:rFonts w:eastAsia="Times New Roman" w:cs="Times New Roman"/>
         </w:rPr>
-        <w:t>.name_full</w:t>
-      </w:r>
-      <w:proofErr w:type="spellEnd"/>
-      <w:r>
-        <w:rPr>
-          <w:rFonts w:eastAsia="Times New Roman" w:cs="Times New Roman"/>
-        </w:rPr>
-        <w:t>()}}</w:t>
+        <w:t>.name_full()}}</w:t>
       </w:r>
     </w:p>
     <w:sectPr>
@@ -2558,15 +2163,7 @@
         <w:sz w:val="16"/>
         <w:szCs w:val="16"/>
       </w:rPr>
-      <w:t>{{</w:t>
-    </w:r>
-    <w:proofErr w:type="spellStart"/>
-    <w:r>
-      <w:rPr>
-        <w:sz w:val="16"/>
-        <w:szCs w:val="16"/>
-      </w:rPr>
-      <w:t>subpoena.witness.name_</w:t>
+      <w:t>{{subpoena.witness.name_</w:t>
     </w:r>
     <w:proofErr w:type="gramStart"/>
     <w:r>
@@ -2574,15 +2171,7 @@
         <w:sz w:val="16"/>
         <w:szCs w:val="16"/>
       </w:rPr>
-      <w:t>full</w:t>
-    </w:r>
-    <w:proofErr w:type="spellEnd"/>
-    <w:r>
-      <w:rPr>
-        <w:sz w:val="16"/>
-        <w:szCs w:val="16"/>
-      </w:rPr>
-      <w:t>(</w:t>
+      <w:t>full(</w:t>
     </w:r>
     <w:proofErr w:type="gramEnd"/>
     <w:r>
@@ -2831,7 +2420,7 @@
               <v:stroke joinstyle="miter"/>
               <v:path gradientshapeok="t" o:connecttype="rect"/>
             </v:shapetype>
-            <v:shape id="Text Box 2" o:spid="_x0000_s1026" type="#_x0000_t202" style="position:absolute;left:0;text-align:left;margin-left:4in;margin-top:0;width:230.25pt;height:41.25pt;z-index:251661312;visibility:visible;mso-wrap-style:square;mso-width-percent:0;mso-height-percent:0;mso-wrap-distance-left:9pt;mso-wrap-distance-top:0;mso-wrap-distance-right:9pt;mso-wrap-distance-bottom:0;mso-position-horizontal:absolute;mso-position-horizontal-relative:text;mso-position-vertical:absolute;mso-position-vertical-relative:text;mso-width-percent:0;mso-height-percent:0;mso-width-relative:margin;mso-height-relative:margin;v-text-anchor:top" o:gfxdata="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" filled="f" stroked="f">
+            <v:shape id="Text Box 2" o:spid="_x0000_s1026" type="#_x0000_t202" style="position:absolute;left:0;text-align:left;margin-left:4in;margin-top:0;width:230.25pt;height:41.25pt;z-index:251661312;visibility:visible;mso-wrap-style:square;mso-width-percent:0;mso-height-percent:0;mso-wrap-distance-left:9pt;mso-wrap-distance-top:0;mso-wrap-distance-right:9pt;mso-wrap-distance-bottom:0;mso-position-horizontal:absolute;mso-position-horizontal-relative:text;mso-position-vertical:absolute;mso-position-vertical-relative:text;mso-width-percent:0;mso-height-percent:0;mso-width-relative:margin;mso-height-relative:margin;v-text-anchor:top" o:gfxdata="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" filled="f" stroked="f">
               <v:textbox>
                 <w:txbxContent>
                   <w:p>

</xml_diff>